<commit_message>
Add generateContractNumber util function, add it to addContracts endpoint
</commit_message>
<xml_diff>
--- a/files/input/inputAnnex.docx
+++ b/files/input/inputAnnex.docx
@@ -5,245 +5,1025 @@
     <w:tbl>
       <w:tblPr>
         <w:tblStyle w:val="Tabela-Siatka"/>
-        <w:tblW w:w="0" w:type="auto"/>
+        <w:tblW w:w="14792" w:type="dxa"/>
+        <w:jc w:val="center"/>
+        <w:tblLayout w:type="fixed"/>
+        <w:tblCellMar>
+          <w:left w:w="28" w:type="dxa"/>
+          <w:right w:w="28" w:type="dxa"/>
+        </w:tblCellMar>
         <w:tblLook w:val="04A0" w:firstRow="1" w:lastRow="0" w:firstColumn="1" w:lastColumn="0" w:noHBand="0" w:noVBand="1"/>
       </w:tblPr>
       <w:tblGrid>
-        <w:gridCol w:w="3273"/>
-        <w:gridCol w:w="1294"/>
-        <w:gridCol w:w="1294"/>
-        <w:gridCol w:w="1295"/>
-        <w:gridCol w:w="1295"/>
-        <w:gridCol w:w="1295"/>
-        <w:gridCol w:w="1863"/>
+        <w:gridCol w:w="704"/>
+        <w:gridCol w:w="760"/>
+        <w:gridCol w:w="2359"/>
+        <w:gridCol w:w="1701"/>
+        <w:gridCol w:w="850"/>
+        <w:gridCol w:w="830"/>
+        <w:gridCol w:w="1202"/>
+        <w:gridCol w:w="1205"/>
+        <w:gridCol w:w="1202"/>
+        <w:gridCol w:w="1468"/>
+        <w:gridCol w:w="2511"/>
       </w:tblGrid>
       <w:tr>
         <w:trPr>
+          <w:trHeight w:hRule="exact" w:val="401"/>
           <w:tblHeader/>
+          <w:jc w:val="center"/>
         </w:trPr>
         <w:tc>
           <w:tcPr>
-            <w:tcW w:w="3273" w:type="dxa"/>
-          </w:tcPr>
-          <w:p>
+            <w:tcW w:w="704" w:type="dxa"/>
+            <w:vAlign w:val="center"/>
+          </w:tcPr>
+          <w:p>
+            <w:pPr>
+              <w:jc w:val="center"/>
+              <w:rPr>
+                <w:rFonts w:ascii="Arial" w:hAnsi="Arial" w:cs="Arial"/>
+                <w:sz w:val="18"/>
+                <w:szCs w:val="18"/>
+              </w:rPr>
+            </w:pPr>
+            <w:r>
+              <w:rPr>
+                <w:rFonts w:ascii="Arial" w:hAnsi="Arial" w:cs="Arial"/>
+                <w:sz w:val="18"/>
+                <w:szCs w:val="18"/>
+              </w:rPr>
+              <w:t>Lp.</w:t>
+            </w:r>
+          </w:p>
+        </w:tc>
+        <w:tc>
+          <w:tcPr>
+            <w:tcW w:w="760" w:type="dxa"/>
+            <w:vAlign w:val="center"/>
+          </w:tcPr>
+          <w:p>
+            <w:pPr>
+              <w:jc w:val="center"/>
+              <w:rPr>
+                <w:rFonts w:ascii="Arial" w:hAnsi="Arial" w:cs="Arial"/>
+                <w:sz w:val="18"/>
+                <w:szCs w:val="18"/>
+              </w:rPr>
+            </w:pPr>
+            <w:r>
+              <w:rPr>
+                <w:rFonts w:ascii="Arial" w:hAnsi="Arial" w:cs="Arial"/>
+                <w:sz w:val="18"/>
+                <w:szCs w:val="18"/>
+              </w:rPr>
+              <w:t>Nr losu</w:t>
+            </w:r>
+          </w:p>
+        </w:tc>
+        <w:tc>
+          <w:tcPr>
+            <w:tcW w:w="2359" w:type="dxa"/>
+            <w:vAlign w:val="center"/>
+          </w:tcPr>
+          <w:p>
+            <w:pPr>
+              <w:jc w:val="center"/>
+              <w:rPr>
+                <w:rFonts w:ascii="Arial" w:hAnsi="Arial" w:cs="Arial"/>
+                <w:sz w:val="18"/>
+                <w:szCs w:val="18"/>
+              </w:rPr>
+            </w:pPr>
+            <w:r>
+              <w:rPr>
+                <w:rFonts w:ascii="Arial" w:hAnsi="Arial" w:cs="Arial"/>
+                <w:sz w:val="18"/>
+                <w:szCs w:val="18"/>
+              </w:rPr>
+              <w:t>Nadleśnictwo</w:t>
+            </w:r>
+          </w:p>
+        </w:tc>
+        <w:tc>
+          <w:tcPr>
+            <w:tcW w:w="1701" w:type="dxa"/>
+            <w:vAlign w:val="center"/>
+          </w:tcPr>
+          <w:p>
+            <w:pPr>
+              <w:jc w:val="center"/>
+              <w:rPr>
+                <w:rFonts w:ascii="Arial" w:hAnsi="Arial" w:cs="Arial"/>
+                <w:sz w:val="18"/>
+                <w:szCs w:val="18"/>
+              </w:rPr>
+            </w:pPr>
+            <w:r>
+              <w:rPr>
+                <w:rFonts w:ascii="Arial" w:hAnsi="Arial" w:cs="Arial"/>
+                <w:sz w:val="18"/>
+                <w:szCs w:val="18"/>
+              </w:rPr>
+              <w:t>Nr sztuki</w:t>
+            </w:r>
+          </w:p>
+        </w:tc>
+        <w:tc>
+          <w:tcPr>
+            <w:tcW w:w="850" w:type="dxa"/>
+            <w:vAlign w:val="center"/>
+          </w:tcPr>
+          <w:p>
+            <w:pPr>
+              <w:jc w:val="center"/>
+              <w:rPr>
+                <w:rFonts w:ascii="Arial" w:hAnsi="Arial" w:cs="Arial"/>
+                <w:sz w:val="18"/>
+                <w:szCs w:val="18"/>
+              </w:rPr>
+            </w:pPr>
+            <w:r>
+              <w:rPr>
+                <w:rFonts w:ascii="Arial" w:hAnsi="Arial" w:cs="Arial"/>
+                <w:sz w:val="18"/>
+                <w:szCs w:val="18"/>
+              </w:rPr>
+              <w:t>Gatunek</w:t>
+            </w:r>
+          </w:p>
+        </w:tc>
+        <w:tc>
+          <w:tcPr>
+            <w:tcW w:w="830" w:type="dxa"/>
+            <w:vAlign w:val="center"/>
+          </w:tcPr>
+          <w:p>
+            <w:pPr>
+              <w:jc w:val="center"/>
+              <w:rPr>
+                <w:rFonts w:ascii="Arial" w:hAnsi="Arial" w:cs="Arial"/>
+                <w:sz w:val="18"/>
+                <w:szCs w:val="18"/>
+              </w:rPr>
+            </w:pPr>
+            <w:r>
+              <w:rPr>
+                <w:rFonts w:ascii="Arial" w:hAnsi="Arial" w:cs="Arial"/>
+                <w:sz w:val="18"/>
+                <w:szCs w:val="18"/>
+              </w:rPr>
+              <w:t>Jakość</w:t>
+            </w:r>
+          </w:p>
+        </w:tc>
+        <w:tc>
+          <w:tcPr>
+            <w:tcW w:w="1202" w:type="dxa"/>
+            <w:vAlign w:val="center"/>
+          </w:tcPr>
+          <w:p>
+            <w:pPr>
+              <w:jc w:val="center"/>
+              <w:rPr>
+                <w:rFonts w:ascii="Arial" w:hAnsi="Arial" w:cs="Arial"/>
+                <w:sz w:val="18"/>
+                <w:szCs w:val="18"/>
+              </w:rPr>
+            </w:pPr>
+            <w:r>
+              <w:rPr>
+                <w:rFonts w:ascii="Arial" w:hAnsi="Arial" w:cs="Arial"/>
+                <w:sz w:val="18"/>
+                <w:szCs w:val="18"/>
+              </w:rPr>
+              <w:t>Długość</w:t>
+            </w:r>
+            <w:r>
+              <w:rPr>
+                <w:rFonts w:ascii="Arial" w:hAnsi="Arial" w:cs="Arial"/>
+                <w:sz w:val="18"/>
+                <w:szCs w:val="18"/>
+              </w:rPr>
+              <w:t xml:space="preserve"> (cm)</w:t>
+            </w:r>
+          </w:p>
+        </w:tc>
+        <w:tc>
+          <w:tcPr>
+            <w:tcW w:w="1205" w:type="dxa"/>
+            <w:vAlign w:val="center"/>
+          </w:tcPr>
+          <w:p>
+            <w:pPr>
+              <w:jc w:val="center"/>
+              <w:rPr>
+                <w:rFonts w:ascii="Arial" w:hAnsi="Arial" w:cs="Arial"/>
+                <w:sz w:val="18"/>
+                <w:szCs w:val="18"/>
+              </w:rPr>
+            </w:pPr>
+            <w:r>
+              <w:rPr>
+                <w:rFonts w:ascii="Arial" w:hAnsi="Arial" w:cs="Arial"/>
+                <w:sz w:val="18"/>
+                <w:szCs w:val="18"/>
+              </w:rPr>
+              <w:t>Średnica</w:t>
+            </w:r>
+            <w:r>
+              <w:rPr>
+                <w:rFonts w:ascii="Arial" w:hAnsi="Arial" w:cs="Arial"/>
+                <w:sz w:val="18"/>
+                <w:szCs w:val="18"/>
+              </w:rPr>
+              <w:t xml:space="preserve"> </w:t>
+            </w:r>
+            <w:r>
+              <w:rPr>
+                <w:rFonts w:ascii="Arial" w:hAnsi="Arial" w:cs="Arial"/>
+                <w:sz w:val="18"/>
+                <w:szCs w:val="18"/>
+              </w:rPr>
+              <w:br/>
+              <w:t xml:space="preserve">(cm </w:t>
+            </w:r>
             <w:proofErr w:type="spellStart"/>
             <w:r>
-              <w:t>numerDrewna</w:t>
+              <w:rPr>
+                <w:rFonts w:ascii="Arial" w:hAnsi="Arial" w:cs="Arial"/>
+                <w:sz w:val="18"/>
+                <w:szCs w:val="18"/>
+              </w:rPr>
+              <w:t>b.k</w:t>
             </w:r>
             <w:proofErr w:type="spellEnd"/>
-          </w:p>
-        </w:tc>
-        <w:tc>
-          <w:tcPr>
-            <w:tcW w:w="1294" w:type="dxa"/>
-          </w:tcPr>
-          <w:p>
-            <w:r>
-              <w:t>Gatunek</w:t>
-            </w:r>
-          </w:p>
-        </w:tc>
-        <w:tc>
-          <w:tcPr>
-            <w:tcW w:w="1294" w:type="dxa"/>
-          </w:tcPr>
-          <w:p>
-            <w:r>
-              <w:t>Długość</w:t>
-            </w:r>
-          </w:p>
-        </w:tc>
-        <w:tc>
-          <w:tcPr>
-            <w:tcW w:w="1295" w:type="dxa"/>
-          </w:tcPr>
-          <w:p>
-            <w:r>
-              <w:t xml:space="preserve">Średnica </w:t>
-            </w:r>
-            <w:proofErr w:type="spellStart"/>
-            <w:r>
-              <w:t>b.k</w:t>
-            </w:r>
-            <w:proofErr w:type="spellEnd"/>
-            <w:r>
-              <w:t>.</w:t>
-            </w:r>
-          </w:p>
-        </w:tc>
-        <w:tc>
-          <w:tcPr>
-            <w:tcW w:w="1295" w:type="dxa"/>
-          </w:tcPr>
-          <w:p>
-            <w:r>
-              <w:t>Miąższość</w:t>
-            </w:r>
-          </w:p>
-        </w:tc>
-        <w:tc>
-          <w:tcPr>
-            <w:tcW w:w="1295" w:type="dxa"/>
-          </w:tcPr>
-          <w:p>
-            <w:r>
-              <w:t>Klasa</w:t>
-            </w:r>
-          </w:p>
-        </w:tc>
-        <w:tc>
-          <w:tcPr>
-            <w:tcW w:w="236" w:type="dxa"/>
-          </w:tcPr>
-          <w:p>
-            <w:r>
-              <w:t>cena</w:t>
+            <w:r>
+              <w:rPr>
+                <w:rFonts w:ascii="Arial" w:hAnsi="Arial" w:cs="Arial"/>
+                <w:sz w:val="18"/>
+                <w:szCs w:val="18"/>
+              </w:rPr>
+              <w:t>.)</w:t>
+            </w:r>
+          </w:p>
+        </w:tc>
+        <w:tc>
+          <w:tcPr>
+            <w:tcW w:w="1202" w:type="dxa"/>
+            <w:vAlign w:val="center"/>
+          </w:tcPr>
+          <w:p>
+            <w:pPr>
+              <w:jc w:val="center"/>
+              <w:rPr>
+                <w:rFonts w:ascii="Arial" w:hAnsi="Arial" w:cs="Arial"/>
+                <w:sz w:val="18"/>
+                <w:szCs w:val="18"/>
+              </w:rPr>
+            </w:pPr>
+            <w:r>
+              <w:rPr>
+                <w:rFonts w:ascii="Arial" w:hAnsi="Arial" w:cs="Arial"/>
+                <w:sz w:val="18"/>
+                <w:szCs w:val="18"/>
+              </w:rPr>
+              <w:t>Masa</w:t>
+            </w:r>
+            <w:r>
+              <w:rPr>
+                <w:rFonts w:ascii="Arial" w:hAnsi="Arial" w:cs="Arial"/>
+                <w:sz w:val="18"/>
+                <w:szCs w:val="18"/>
+              </w:rPr>
+              <w:t xml:space="preserve"> (m</w:t>
+            </w:r>
+            <w:r>
+              <w:rPr>
+                <w:rFonts w:ascii="Arial" w:hAnsi="Arial" w:cs="Arial"/>
+                <w:sz w:val="18"/>
+                <w:szCs w:val="18"/>
+                <w:vertAlign w:val="superscript"/>
+              </w:rPr>
+              <w:t>3</w:t>
+            </w:r>
+            <w:r>
+              <w:rPr>
+                <w:rFonts w:ascii="Arial" w:hAnsi="Arial" w:cs="Arial"/>
+                <w:sz w:val="18"/>
+                <w:szCs w:val="18"/>
+              </w:rPr>
+              <w:t>)</w:t>
+            </w:r>
+          </w:p>
+        </w:tc>
+        <w:tc>
+          <w:tcPr>
+            <w:tcW w:w="1468" w:type="dxa"/>
+            <w:vAlign w:val="center"/>
+          </w:tcPr>
+          <w:p>
+            <w:pPr>
+              <w:jc w:val="center"/>
+              <w:rPr>
+                <w:rFonts w:ascii="Arial" w:hAnsi="Arial" w:cs="Arial"/>
+                <w:sz w:val="18"/>
+                <w:szCs w:val="18"/>
+              </w:rPr>
+            </w:pPr>
+            <w:r>
+              <w:rPr>
+                <w:rFonts w:ascii="Arial" w:hAnsi="Arial" w:cs="Arial"/>
+                <w:sz w:val="18"/>
+                <w:szCs w:val="18"/>
+              </w:rPr>
+              <w:t>Uzyskana cena (zł/m</w:t>
+            </w:r>
+            <w:r>
+              <w:rPr>
+                <w:rFonts w:ascii="Arial" w:hAnsi="Arial" w:cs="Arial"/>
+                <w:sz w:val="18"/>
+                <w:szCs w:val="18"/>
+                <w:vertAlign w:val="superscript"/>
+              </w:rPr>
+              <w:t>3</w:t>
+            </w:r>
+            <w:r>
+              <w:rPr>
+                <w:rFonts w:ascii="Arial" w:hAnsi="Arial" w:cs="Arial"/>
+                <w:sz w:val="18"/>
+                <w:szCs w:val="18"/>
+              </w:rPr>
+              <w:t>)</w:t>
+            </w:r>
+          </w:p>
+        </w:tc>
+        <w:tc>
+          <w:tcPr>
+            <w:tcW w:w="2511" w:type="dxa"/>
+            <w:vAlign w:val="center"/>
+          </w:tcPr>
+          <w:p>
+            <w:pPr>
+              <w:jc w:val="center"/>
+              <w:rPr>
+                <w:rFonts w:ascii="Arial" w:hAnsi="Arial" w:cs="Arial"/>
+                <w:sz w:val="18"/>
+                <w:szCs w:val="18"/>
+              </w:rPr>
+            </w:pPr>
+            <w:r>
+              <w:rPr>
+                <w:rFonts w:ascii="Arial" w:hAnsi="Arial" w:cs="Arial"/>
+                <w:sz w:val="18"/>
+                <w:szCs w:val="18"/>
+              </w:rPr>
+              <w:t>Wartość losu (zł)</w:t>
             </w:r>
           </w:p>
         </w:tc>
       </w:tr>
       <w:tr>
         <w:trPr>
-          <w:trHeight w:hRule="exact" w:val="1134"/>
+          <w:trHeight w:hRule="exact" w:val="401"/>
+          <w:jc w:val="center"/>
         </w:trPr>
         <w:tc>
           <w:tcPr>
-            <w:tcW w:w="3273" w:type="dxa"/>
-            <w:vAlign w:val="center"/>
-          </w:tcPr>
-          <w:p>
-            <w:r>
+            <w:tcW w:w="704" w:type="dxa"/>
+            <w:vAlign w:val="center"/>
+          </w:tcPr>
+          <w:p>
+            <w:pPr>
+              <w:jc w:val="center"/>
+              <w:rPr>
+                <w:rFonts w:ascii="Arial" w:hAnsi="Arial" w:cs="Arial"/>
+                <w:sz w:val="20"/>
+                <w:szCs w:val="20"/>
+              </w:rPr>
+            </w:pPr>
+            <w:r>
+              <w:rPr>
+                <w:rFonts w:ascii="Arial" w:hAnsi="Arial" w:cs="Arial"/>
+                <w:sz w:val="20"/>
+                <w:szCs w:val="20"/>
+              </w:rPr>
               <w:t>{#</w:t>
             </w:r>
             <w:proofErr w:type="spellStart"/>
             <w:r>
+              <w:rPr>
+                <w:rFonts w:ascii="Arial" w:hAnsi="Arial" w:cs="Arial"/>
+                <w:sz w:val="20"/>
+                <w:szCs w:val="20"/>
+              </w:rPr>
               <w:t>boughtProducts</w:t>
             </w:r>
             <w:proofErr w:type="spellEnd"/>
             <w:r>
+              <w:rPr>
+                <w:rFonts w:ascii="Arial" w:hAnsi="Arial" w:cs="Arial"/>
+                <w:sz w:val="20"/>
+                <w:szCs w:val="20"/>
+              </w:rPr>
               <w:t>}{</w:t>
             </w:r>
             <w:proofErr w:type="spellStart"/>
             <w:r>
+              <w:rPr>
+                <w:rFonts w:ascii="Arial" w:hAnsi="Arial" w:cs="Arial"/>
+                <w:sz w:val="20"/>
+                <w:szCs w:val="20"/>
+              </w:rPr>
+              <w:t>generatedNumber</w:t>
+            </w:r>
+            <w:proofErr w:type="spellEnd"/>
+            <w:r>
+              <w:rPr>
+                <w:rFonts w:ascii="Arial" w:hAnsi="Arial" w:cs="Arial"/>
+                <w:sz w:val="20"/>
+                <w:szCs w:val="20"/>
+              </w:rPr>
+              <w:t>}</w:t>
+            </w:r>
+          </w:p>
+        </w:tc>
+        <w:tc>
+          <w:tcPr>
+            <w:tcW w:w="760" w:type="dxa"/>
+            <w:vAlign w:val="center"/>
+          </w:tcPr>
+          <w:p>
+            <w:pPr>
+              <w:jc w:val="center"/>
+              <w:rPr>
+                <w:rFonts w:ascii="Arial" w:hAnsi="Arial" w:cs="Arial"/>
+                <w:sz w:val="20"/>
+                <w:szCs w:val="20"/>
+              </w:rPr>
+            </w:pPr>
+            <w:r>
+              <w:rPr>
+                <w:rFonts w:ascii="Arial" w:hAnsi="Arial" w:cs="Arial"/>
+                <w:sz w:val="20"/>
+                <w:szCs w:val="20"/>
+              </w:rPr>
+              <w:t>{</w:t>
+            </w:r>
+            <w:proofErr w:type="spellStart"/>
+            <w:r>
+              <w:rPr>
+                <w:rFonts w:ascii="Arial" w:hAnsi="Arial" w:cs="Arial"/>
+                <w:sz w:val="20"/>
+                <w:szCs w:val="20"/>
+              </w:rPr>
               <w:t>woodNumber</w:t>
             </w:r>
             <w:proofErr w:type="spellEnd"/>
             <w:r>
+              <w:rPr>
+                <w:rFonts w:ascii="Arial" w:hAnsi="Arial" w:cs="Arial"/>
+                <w:sz w:val="20"/>
+                <w:szCs w:val="20"/>
+              </w:rPr>
               <w:t>}</w:t>
             </w:r>
           </w:p>
         </w:tc>
         <w:tc>
           <w:tcPr>
-            <w:tcW w:w="1294" w:type="dxa"/>
-            <w:vAlign w:val="center"/>
-          </w:tcPr>
-          <w:p>
-            <w:r>
+            <w:tcW w:w="2359" w:type="dxa"/>
+            <w:vAlign w:val="center"/>
+          </w:tcPr>
+          <w:p>
+            <w:pPr>
+              <w:jc w:val="center"/>
+              <w:rPr>
+                <w:rFonts w:ascii="Arial" w:hAnsi="Arial" w:cs="Arial"/>
+                <w:sz w:val="20"/>
+                <w:szCs w:val="20"/>
+              </w:rPr>
+            </w:pPr>
+            <w:r>
+              <w:rPr>
+                <w:rFonts w:ascii="Arial" w:hAnsi="Arial" w:cs="Arial"/>
+                <w:sz w:val="20"/>
+                <w:szCs w:val="20"/>
+              </w:rPr>
               <w:t>{</w:t>
             </w:r>
             <w:proofErr w:type="spellStart"/>
             <w:r>
+              <w:rPr>
+                <w:rFonts w:ascii="Arial" w:hAnsi="Arial" w:cs="Arial"/>
+                <w:sz w:val="20"/>
+                <w:szCs w:val="20"/>
+              </w:rPr>
+              <w:t>forestDistrict</w:t>
+            </w:r>
+            <w:proofErr w:type="spellEnd"/>
+            <w:r>
+              <w:rPr>
+                <w:rFonts w:ascii="Arial" w:hAnsi="Arial" w:cs="Arial"/>
+                <w:sz w:val="20"/>
+                <w:szCs w:val="20"/>
+              </w:rPr>
+              <w:t>}</w:t>
+            </w:r>
+          </w:p>
+        </w:tc>
+        <w:tc>
+          <w:tcPr>
+            <w:tcW w:w="1701" w:type="dxa"/>
+            <w:vAlign w:val="center"/>
+          </w:tcPr>
+          <w:p>
+            <w:pPr>
+              <w:jc w:val="center"/>
+              <w:rPr>
+                <w:rFonts w:ascii="Arial" w:hAnsi="Arial" w:cs="Arial"/>
+                <w:sz w:val="20"/>
+                <w:szCs w:val="20"/>
+              </w:rPr>
+            </w:pPr>
+            <w:r>
+              <w:rPr>
+                <w:rFonts w:ascii="Arial" w:hAnsi="Arial" w:cs="Arial"/>
+                <w:sz w:val="20"/>
+                <w:szCs w:val="20"/>
+              </w:rPr>
+              <w:t>{</w:t>
+            </w:r>
+            <w:proofErr w:type="spellStart"/>
+            <w:r>
+              <w:rPr>
+                <w:rFonts w:ascii="Arial" w:hAnsi="Arial" w:cs="Arial"/>
+                <w:sz w:val="20"/>
+                <w:szCs w:val="20"/>
+              </w:rPr>
+              <w:t>woodNumber</w:t>
+            </w:r>
+            <w:proofErr w:type="spellEnd"/>
+            <w:r>
+              <w:rPr>
+                <w:rFonts w:ascii="Arial" w:hAnsi="Arial" w:cs="Arial"/>
+                <w:sz w:val="20"/>
+                <w:szCs w:val="20"/>
+              </w:rPr>
+              <w:t>}</w:t>
+            </w:r>
+          </w:p>
+        </w:tc>
+        <w:tc>
+          <w:tcPr>
+            <w:tcW w:w="850" w:type="dxa"/>
+            <w:vAlign w:val="center"/>
+          </w:tcPr>
+          <w:p>
+            <w:pPr>
+              <w:jc w:val="center"/>
+              <w:rPr>
+                <w:rFonts w:ascii="Arial" w:hAnsi="Arial" w:cs="Arial"/>
+                <w:sz w:val="20"/>
+                <w:szCs w:val="20"/>
+              </w:rPr>
+            </w:pPr>
+            <w:r>
+              <w:rPr>
+                <w:rFonts w:ascii="Arial" w:hAnsi="Arial" w:cs="Arial"/>
+                <w:sz w:val="20"/>
+                <w:szCs w:val="20"/>
+              </w:rPr>
+              <w:t>{</w:t>
+            </w:r>
+            <w:proofErr w:type="spellStart"/>
+            <w:r>
+              <w:rPr>
+                <w:rFonts w:ascii="Arial" w:hAnsi="Arial" w:cs="Arial"/>
+                <w:sz w:val="20"/>
+                <w:szCs w:val="20"/>
+              </w:rPr>
               <w:t>species</w:t>
             </w:r>
             <w:proofErr w:type="spellEnd"/>
             <w:r>
+              <w:rPr>
+                <w:rFonts w:ascii="Arial" w:hAnsi="Arial" w:cs="Arial"/>
+                <w:sz w:val="20"/>
+                <w:szCs w:val="20"/>
+              </w:rPr>
               <w:t>}</w:t>
             </w:r>
           </w:p>
         </w:tc>
         <w:tc>
           <w:tcPr>
-            <w:tcW w:w="1294" w:type="dxa"/>
-            <w:vAlign w:val="center"/>
-          </w:tcPr>
-          <w:p>
-            <w:r>
+            <w:tcW w:w="830" w:type="dxa"/>
+            <w:vAlign w:val="center"/>
+          </w:tcPr>
+          <w:p>
+            <w:pPr>
+              <w:jc w:val="center"/>
+              <w:rPr>
+                <w:rFonts w:ascii="Arial" w:hAnsi="Arial" w:cs="Arial"/>
+                <w:sz w:val="20"/>
+                <w:szCs w:val="20"/>
+              </w:rPr>
+            </w:pPr>
+            <w:r>
+              <w:rPr>
+                <w:rFonts w:ascii="Arial" w:hAnsi="Arial" w:cs="Arial"/>
+                <w:sz w:val="20"/>
+                <w:szCs w:val="20"/>
+              </w:rPr>
               <w:t>{</w:t>
             </w:r>
             <w:proofErr w:type="spellStart"/>
             <w:r>
+              <w:rPr>
+                <w:rFonts w:ascii="Arial" w:hAnsi="Arial" w:cs="Arial"/>
+                <w:sz w:val="20"/>
+                <w:szCs w:val="20"/>
+              </w:rPr>
+              <w:t>class</w:t>
+            </w:r>
+            <w:proofErr w:type="spellEnd"/>
+            <w:r>
+              <w:rPr>
+                <w:rFonts w:ascii="Arial" w:hAnsi="Arial" w:cs="Arial"/>
+                <w:sz w:val="20"/>
+                <w:szCs w:val="20"/>
+              </w:rPr>
+              <w:t>}</w:t>
+            </w:r>
+          </w:p>
+        </w:tc>
+        <w:tc>
+          <w:tcPr>
+            <w:tcW w:w="1202" w:type="dxa"/>
+            <w:vAlign w:val="center"/>
+          </w:tcPr>
+          <w:p>
+            <w:pPr>
+              <w:jc w:val="center"/>
+              <w:rPr>
+                <w:rFonts w:ascii="Arial" w:hAnsi="Arial" w:cs="Arial"/>
+                <w:sz w:val="20"/>
+                <w:szCs w:val="20"/>
+              </w:rPr>
+            </w:pPr>
+            <w:r>
+              <w:rPr>
+                <w:rFonts w:ascii="Arial" w:hAnsi="Arial" w:cs="Arial"/>
+                <w:sz w:val="20"/>
+                <w:szCs w:val="20"/>
+              </w:rPr>
+              <w:t>{</w:t>
+            </w:r>
+            <w:proofErr w:type="spellStart"/>
+            <w:r>
+              <w:rPr>
+                <w:rFonts w:ascii="Arial" w:hAnsi="Arial" w:cs="Arial"/>
+                <w:sz w:val="20"/>
+                <w:szCs w:val="20"/>
+              </w:rPr>
               <w:t>length</w:t>
             </w:r>
             <w:proofErr w:type="spellEnd"/>
             <w:r>
+              <w:rPr>
+                <w:rFonts w:ascii="Arial" w:hAnsi="Arial" w:cs="Arial"/>
+                <w:sz w:val="20"/>
+                <w:szCs w:val="20"/>
+              </w:rPr>
               <w:t>}</w:t>
             </w:r>
           </w:p>
         </w:tc>
         <w:tc>
           <w:tcPr>
-            <w:tcW w:w="1295" w:type="dxa"/>
-            <w:vAlign w:val="center"/>
-          </w:tcPr>
-          <w:p>
-            <w:r>
+            <w:tcW w:w="1205" w:type="dxa"/>
+            <w:vAlign w:val="center"/>
+          </w:tcPr>
+          <w:p>
+            <w:pPr>
+              <w:jc w:val="center"/>
+              <w:rPr>
+                <w:rFonts w:ascii="Arial" w:hAnsi="Arial" w:cs="Arial"/>
+                <w:sz w:val="20"/>
+                <w:szCs w:val="20"/>
+              </w:rPr>
+            </w:pPr>
+            <w:r>
+              <w:rPr>
+                <w:rFonts w:ascii="Arial" w:hAnsi="Arial" w:cs="Arial"/>
+                <w:sz w:val="20"/>
+                <w:szCs w:val="20"/>
+              </w:rPr>
               <w:t>{</w:t>
             </w:r>
             <w:proofErr w:type="spellStart"/>
             <w:r>
+              <w:rPr>
+                <w:rFonts w:ascii="Arial" w:hAnsi="Arial" w:cs="Arial"/>
+                <w:sz w:val="20"/>
+                <w:szCs w:val="20"/>
+              </w:rPr>
               <w:t>diameter</w:t>
             </w:r>
             <w:proofErr w:type="spellEnd"/>
             <w:r>
+              <w:rPr>
+                <w:rFonts w:ascii="Arial" w:hAnsi="Arial" w:cs="Arial"/>
+                <w:sz w:val="20"/>
+                <w:szCs w:val="20"/>
+              </w:rPr>
               <w:t>}</w:t>
             </w:r>
           </w:p>
         </w:tc>
         <w:tc>
           <w:tcPr>
-            <w:tcW w:w="1295" w:type="dxa"/>
-            <w:vAlign w:val="center"/>
-          </w:tcPr>
-          <w:p>
-            <w:r>
+            <w:tcW w:w="1202" w:type="dxa"/>
+            <w:vAlign w:val="center"/>
+          </w:tcPr>
+          <w:p>
+            <w:pPr>
+              <w:jc w:val="center"/>
+              <w:rPr>
+                <w:rFonts w:ascii="Arial" w:hAnsi="Arial" w:cs="Arial"/>
+                <w:sz w:val="20"/>
+                <w:szCs w:val="20"/>
+              </w:rPr>
+            </w:pPr>
+            <w:r>
+              <w:rPr>
+                <w:rFonts w:ascii="Arial" w:hAnsi="Arial" w:cs="Arial"/>
+                <w:sz w:val="20"/>
+                <w:szCs w:val="20"/>
+              </w:rPr>
               <w:t>{</w:t>
             </w:r>
             <w:proofErr w:type="spellStart"/>
             <w:r>
+              <w:rPr>
+                <w:rFonts w:ascii="Arial" w:hAnsi="Arial" w:cs="Arial"/>
+                <w:sz w:val="20"/>
+                <w:szCs w:val="20"/>
+              </w:rPr>
               <w:t>volume</w:t>
             </w:r>
             <w:proofErr w:type="spellEnd"/>
             <w:r>
+              <w:rPr>
+                <w:rFonts w:ascii="Arial" w:hAnsi="Arial" w:cs="Arial"/>
+                <w:sz w:val="20"/>
+                <w:szCs w:val="20"/>
+              </w:rPr>
               <w:t>}</w:t>
             </w:r>
           </w:p>
         </w:tc>
         <w:tc>
           <w:tcPr>
-            <w:tcW w:w="1295" w:type="dxa"/>
-            <w:vAlign w:val="center"/>
-          </w:tcPr>
-          <w:p>
-            <w:r>
+            <w:tcW w:w="1468" w:type="dxa"/>
+            <w:vAlign w:val="center"/>
+          </w:tcPr>
+          <w:p>
+            <w:pPr>
+              <w:jc w:val="center"/>
+              <w:rPr>
+                <w:rFonts w:ascii="Arial" w:hAnsi="Arial" w:cs="Arial"/>
+                <w:sz w:val="20"/>
+                <w:szCs w:val="20"/>
+              </w:rPr>
+            </w:pPr>
+            <w:r>
+              <w:rPr>
+                <w:rFonts w:ascii="Arial" w:hAnsi="Arial" w:cs="Arial"/>
+                <w:sz w:val="20"/>
+                <w:szCs w:val="20"/>
+              </w:rPr>
               <w:t>{</w:t>
             </w:r>
             <w:proofErr w:type="spellStart"/>
             <w:r>
-              <w:t>class</w:t>
+              <w:rPr>
+                <w:rFonts w:ascii="Arial" w:hAnsi="Arial" w:cs="Arial"/>
+                <w:sz w:val="20"/>
+                <w:szCs w:val="20"/>
+              </w:rPr>
+              <w:t>maxOfferBid</w:t>
             </w:r>
             <w:proofErr w:type="spellEnd"/>
             <w:r>
+              <w:rPr>
+                <w:rFonts w:ascii="Arial" w:hAnsi="Arial" w:cs="Arial"/>
+                <w:sz w:val="20"/>
+                <w:szCs w:val="20"/>
+              </w:rPr>
               <w:t>}</w:t>
             </w:r>
           </w:p>
         </w:tc>
         <w:tc>
           <w:tcPr>
-            <w:tcW w:w="236" w:type="dxa"/>
-            <w:vAlign w:val="center"/>
-          </w:tcPr>
-          <w:p>
-            <w:r>
+            <w:tcW w:w="2511" w:type="dxa"/>
+            <w:vAlign w:val="center"/>
+          </w:tcPr>
+          <w:p>
+            <w:pPr>
+              <w:jc w:val="center"/>
+              <w:rPr>
+                <w:rFonts w:ascii="Arial" w:hAnsi="Arial" w:cs="Arial"/>
+                <w:sz w:val="20"/>
+                <w:szCs w:val="20"/>
+              </w:rPr>
+            </w:pPr>
+            <w:r>
+              <w:rPr>
+                <w:rFonts w:ascii="Arial" w:hAnsi="Arial" w:cs="Arial"/>
+                <w:sz w:val="20"/>
+                <w:szCs w:val="20"/>
+              </w:rPr>
               <w:t>{</w:t>
             </w:r>
             <w:proofErr w:type="spellStart"/>
             <w:r>
-              <w:t>finalTotalPrice</w:t>
+              <w:rPr>
+                <w:rFonts w:ascii="Arial" w:hAnsi="Arial" w:cs="Arial"/>
+                <w:sz w:val="20"/>
+                <w:szCs w:val="20"/>
+              </w:rPr>
+              <w:t>finalPriceTotal</w:t>
             </w:r>
             <w:proofErr w:type="spellEnd"/>
             <w:r>
-              <w:t>}{/}</w:t>
+              <w:rPr>
+                <w:rFonts w:ascii="Arial" w:hAnsi="Arial" w:cs="Arial"/>
+                <w:sz w:val="20"/>
+                <w:szCs w:val="20"/>
+              </w:rPr>
+              <w:t>}{/</w:t>
+            </w:r>
+            <w:r>
+              <w:rPr>
+                <w:rFonts w:ascii="Arial" w:hAnsi="Arial" w:cs="Arial"/>
+                <w:sz w:val="20"/>
+                <w:szCs w:val="20"/>
+              </w:rPr>
+              <w:t>}</w:t>
+            </w:r>
+          </w:p>
+        </w:tc>
+      </w:tr>
+      <w:tr>
+        <w:trPr>
+          <w:trHeight w:hRule="exact" w:val="401"/>
+          <w:jc w:val="center"/>
+        </w:trPr>
+        <w:tc>
+          <w:tcPr>
+            <w:tcW w:w="9611" w:type="dxa"/>
+            <w:gridSpan w:val="8"/>
+            <w:vAlign w:val="center"/>
+          </w:tcPr>
+          <w:p>
+            <w:pPr>
+              <w:jc w:val="right"/>
+              <w:rPr>
+                <w:rFonts w:ascii="Arial" w:hAnsi="Arial" w:cs="Arial"/>
+                <w:b/>
+                <w:sz w:val="20"/>
+                <w:szCs w:val="20"/>
+              </w:rPr>
+            </w:pPr>
+            <w:r>
+              <w:rPr>
+                <w:rFonts w:ascii="Arial" w:hAnsi="Arial" w:cs="Arial"/>
+                <w:b/>
+                <w:sz w:val="20"/>
+                <w:szCs w:val="20"/>
+              </w:rPr>
+              <w:t>Razem:</w:t>
+            </w:r>
+          </w:p>
+        </w:tc>
+        <w:tc>
+          <w:tcPr>
+            <w:tcW w:w="1202" w:type="dxa"/>
+            <w:vAlign w:val="center"/>
+          </w:tcPr>
+          <w:p>
+            <w:pPr>
+              <w:jc w:val="center"/>
+              <w:rPr>
+                <w:rFonts w:ascii="Arial" w:hAnsi="Arial" w:cs="Arial"/>
+                <w:b/>
+                <w:sz w:val="20"/>
+                <w:szCs w:val="20"/>
+              </w:rPr>
+            </w:pPr>
+            <w:r>
+              <w:rPr>
+                <w:rFonts w:ascii="Arial" w:hAnsi="Arial" w:cs="Arial"/>
+                <w:b/>
+                <w:sz w:val="20"/>
+                <w:szCs w:val="20"/>
+              </w:rPr>
+              <w:t>{</w:t>
+            </w:r>
+            <w:proofErr w:type="spellStart"/>
+            <w:r>
+              <w:rPr>
+                <w:rFonts w:ascii="Arial" w:hAnsi="Arial" w:cs="Arial"/>
+                <w:b/>
+                <w:sz w:val="20"/>
+                <w:szCs w:val="20"/>
+              </w:rPr>
+              <w:t>totalVolume</w:t>
+            </w:r>
+            <w:proofErr w:type="spellEnd"/>
+            <w:r>
+              <w:rPr>
+                <w:rFonts w:ascii="Arial" w:hAnsi="Arial" w:cs="Arial"/>
+                <w:b/>
+                <w:sz w:val="20"/>
+                <w:szCs w:val="20"/>
+              </w:rPr>
+              <w:t>}</w:t>
+            </w:r>
+          </w:p>
+        </w:tc>
+        <w:tc>
+          <w:tcPr>
+            <w:tcW w:w="1468" w:type="dxa"/>
+            <w:vAlign w:val="center"/>
+          </w:tcPr>
+          <w:p>
+            <w:pPr>
+              <w:jc w:val="right"/>
+              <w:rPr>
+                <w:rFonts w:ascii="Arial" w:hAnsi="Arial" w:cs="Arial"/>
+                <w:b/>
+                <w:sz w:val="20"/>
+                <w:szCs w:val="20"/>
+              </w:rPr>
+            </w:pPr>
+            <w:r>
+              <w:rPr>
+                <w:rFonts w:ascii="Arial" w:hAnsi="Arial" w:cs="Arial"/>
+                <w:b/>
+                <w:sz w:val="20"/>
+                <w:szCs w:val="20"/>
+              </w:rPr>
+              <w:t>Razem:</w:t>
+            </w:r>
+          </w:p>
+        </w:tc>
+        <w:tc>
+          <w:tcPr>
+            <w:tcW w:w="2511" w:type="dxa"/>
+            <w:vAlign w:val="center"/>
+          </w:tcPr>
+          <w:p>
+            <w:pPr>
+              <w:jc w:val="center"/>
+              <w:rPr>
+                <w:rFonts w:ascii="Arial" w:hAnsi="Arial" w:cs="Arial"/>
+                <w:b/>
+                <w:sz w:val="20"/>
+                <w:szCs w:val="20"/>
+              </w:rPr>
+            </w:pPr>
+            <w:r>
+              <w:rPr>
+                <w:rFonts w:ascii="Arial" w:hAnsi="Arial" w:cs="Arial"/>
+                <w:b/>
+                <w:sz w:val="20"/>
+                <w:szCs w:val="20"/>
+              </w:rPr>
+              <w:t>{</w:t>
+            </w:r>
+            <w:proofErr w:type="spellStart"/>
+            <w:r>
+              <w:rPr>
+                <w:rFonts w:ascii="Arial" w:hAnsi="Arial" w:cs="Arial"/>
+                <w:b/>
+                <w:sz w:val="20"/>
+                <w:szCs w:val="20"/>
+              </w:rPr>
+              <w:t>totalPrice</w:t>
+            </w:r>
+            <w:proofErr w:type="spellEnd"/>
+            <w:r>
+              <w:rPr>
+                <w:rFonts w:ascii="Arial" w:hAnsi="Arial" w:cs="Arial"/>
+                <w:b/>
+                <w:sz w:val="20"/>
+                <w:szCs w:val="20"/>
+              </w:rPr>
+              <w:t>}</w:t>
             </w:r>
           </w:p>
         </w:tc>
@@ -254,6 +1034,8 @@
       <w:bookmarkEnd w:id="0"/>
     </w:p>
     <w:sectPr>
+      <w:headerReference w:type="default" r:id="rId7"/>
+      <w:footerReference w:type="default" r:id="rId8"/>
       <w:pgSz w:w="16838" w:h="11906" w:orient="landscape"/>
       <w:pgMar w:top="1417" w:right="1417" w:bottom="1417" w:left="1417" w:header="708" w:footer="708" w:gutter="0"/>
       <w:cols w:space="708"/>
@@ -261,6 +1043,600 @@
     </w:sectPr>
   </w:body>
 </w:document>
+</file>
+
+<file path=word/endnotes.xml><?xml version="1.0" encoding="utf-8"?>
+<w:endnotes xmlns:wpc="http://schemas.microsoft.com/office/word/2010/wordprocessingCanvas" xmlns:cx="http://schemas.microsoft.com/office/drawing/2014/chartex" xmlns:mc="http://schemas.openxmlformats.org/markup-compatibility/2006" xmlns:o="urn:schemas-microsoft-com:office:office" xmlns:r="http://schemas.openxmlformats.org/officeDocument/2006/relationships" xmlns:m="http://schemas.openxmlformats.org/officeDocument/2006/math" xmlns:v="urn:schemas-microsoft-com:vml" xmlns:wp14="http://schemas.microsoft.com/office/word/2010/wordprocessingDrawing" xmlns:wp="http://schemas.openxmlformats.org/drawingml/2006/wordprocessingDrawing" xmlns:w10="urn:schemas-microsoft-com:office:word" xmlns:w="http://schemas.openxmlformats.org/wordprocessingml/2006/main" xmlns:w14="http://schemas.microsoft.com/office/word/2010/wordml" xmlns:w15="http://schemas.microsoft.com/office/word/2012/wordml" xmlns:w16se="http://schemas.microsoft.com/office/word/2015/wordml/symex" xmlns:wpg="http://schemas.microsoft.com/office/word/2010/wordprocessingGroup" xmlns:wpi="http://schemas.microsoft.com/office/word/2010/wordprocessingInk" xmlns:wne="http://schemas.microsoft.com/office/word/2006/wordml" xmlns:wps="http://schemas.microsoft.com/office/word/2010/wordprocessingShape" mc:Ignorable="w14 w15 w16se wp14">
+  <w:endnote w:type="separator" w:id="-1">
+    <w:p>
+      <w:pPr>
+        <w:spacing w:after="0" w:line="240" w:lineRule="auto"/>
+      </w:pPr>
+      <w:r>
+        <w:separator/>
+      </w:r>
+    </w:p>
+  </w:endnote>
+  <w:endnote w:type="continuationSeparator" w:id="0">
+    <w:p>
+      <w:pPr>
+        <w:spacing w:after="0" w:line="240" w:lineRule="auto"/>
+      </w:pPr>
+      <w:r>
+        <w:continuationSeparator/>
+      </w:r>
+    </w:p>
+  </w:endnote>
+</w:endnotes>
+</file>
+
+<file path=word/footer1.xml><?xml version="1.0" encoding="utf-8"?>
+<w:ftr xmlns:wpc="http://schemas.microsoft.com/office/word/2010/wordprocessingCanvas" xmlns:cx="http://schemas.microsoft.com/office/drawing/2014/chartex" xmlns:mc="http://schemas.openxmlformats.org/markup-compatibility/2006" xmlns:o="urn:schemas-microsoft-com:office:office" xmlns:r="http://schemas.openxmlformats.org/officeDocument/2006/relationships" xmlns:m="http://schemas.openxmlformats.org/officeDocument/2006/math" xmlns:v="urn:schemas-microsoft-com:vml" xmlns:wp14="http://schemas.microsoft.com/office/word/2010/wordprocessingDrawing" xmlns:wp="http://schemas.openxmlformats.org/drawingml/2006/wordprocessingDrawing" xmlns:w10="urn:schemas-microsoft-com:office:word" xmlns:w="http://schemas.openxmlformats.org/wordprocessingml/2006/main" xmlns:w14="http://schemas.microsoft.com/office/word/2010/wordml" xmlns:w15="http://schemas.microsoft.com/office/word/2012/wordml" xmlns:w16se="http://schemas.microsoft.com/office/word/2015/wordml/symex" xmlns:wpg="http://schemas.microsoft.com/office/word/2010/wordprocessingGroup" xmlns:wpi="http://schemas.microsoft.com/office/word/2010/wordprocessingInk" xmlns:wne="http://schemas.microsoft.com/office/word/2006/wordml" xmlns:wps="http://schemas.microsoft.com/office/word/2010/wordprocessingShape" mc:Ignorable="w14 w15 w16se wp14">
+  <w:p>
+    <w:pPr>
+      <w:jc w:val="center"/>
+      <w:rPr>
+        <w:rFonts w:ascii="Calibri" w:eastAsia="Times New Roman" w:hAnsi="Calibri" w:cs="Calibri"/>
+        <w:color w:val="000000"/>
+        <w:lang w:eastAsia="pl-PL"/>
+      </w:rPr>
+    </w:pPr>
+  </w:p>
+  <w:p>
+    <w:pPr>
+      <w:jc w:val="center"/>
+      <w:rPr>
+        <w:rFonts w:ascii="Calibri" w:eastAsia="Times New Roman" w:hAnsi="Calibri" w:cs="Calibri"/>
+        <w:color w:val="000000"/>
+        <w:lang w:eastAsia="pl-PL"/>
+      </w:rPr>
+    </w:pPr>
+  </w:p>
+  <w:p>
+    <w:pPr>
+      <w:jc w:val="center"/>
+      <w:rPr>
+        <w:rFonts w:ascii="Arial" w:eastAsia="Times New Roman" w:hAnsi="Arial" w:cs="Arial"/>
+        <w:color w:val="000000"/>
+        <w:sz w:val="16"/>
+        <w:szCs w:val="16"/>
+        <w:lang w:eastAsia="pl-PL"/>
+      </w:rPr>
+    </w:pPr>
+    <w:r>
+      <w:rPr>
+        <w:rFonts w:ascii="Arial" w:eastAsia="Times New Roman" w:hAnsi="Arial" w:cs="Arial"/>
+        <w:color w:val="000000"/>
+        <w:sz w:val="16"/>
+        <w:szCs w:val="16"/>
+        <w:lang w:eastAsia="pl-PL"/>
+      </w:rPr>
+      <w:t>……………………………………….</w:t>
+    </w:r>
+    <w:r>
+      <w:rPr>
+        <w:rFonts w:ascii="Arial" w:eastAsia="Times New Roman" w:hAnsi="Arial" w:cs="Arial"/>
+        <w:color w:val="000000"/>
+        <w:sz w:val="16"/>
+        <w:szCs w:val="16"/>
+        <w:lang w:eastAsia="pl-PL"/>
+      </w:rPr>
+      <w:tab/>
+    </w:r>
+    <w:r>
+      <w:rPr>
+        <w:rFonts w:ascii="Arial" w:eastAsia="Times New Roman" w:hAnsi="Arial" w:cs="Arial"/>
+        <w:color w:val="000000"/>
+        <w:sz w:val="16"/>
+        <w:szCs w:val="16"/>
+        <w:lang w:eastAsia="pl-PL"/>
+      </w:rPr>
+      <w:tab/>
+    </w:r>
+    <w:r>
+      <w:rPr>
+        <w:rFonts w:ascii="Arial" w:eastAsia="Times New Roman" w:hAnsi="Arial" w:cs="Arial"/>
+        <w:color w:val="000000"/>
+        <w:sz w:val="16"/>
+        <w:szCs w:val="16"/>
+        <w:lang w:eastAsia="pl-PL"/>
+      </w:rPr>
+      <w:tab/>
+    </w:r>
+    <w:r>
+      <w:rPr>
+        <w:rFonts w:ascii="Arial" w:eastAsia="Times New Roman" w:hAnsi="Arial" w:cs="Arial"/>
+        <w:color w:val="000000"/>
+        <w:sz w:val="16"/>
+        <w:szCs w:val="16"/>
+        <w:lang w:eastAsia="pl-PL"/>
+      </w:rPr>
+      <w:tab/>
+    </w:r>
+    <w:r>
+      <w:rPr>
+        <w:rFonts w:ascii="Arial" w:eastAsia="Times New Roman" w:hAnsi="Arial" w:cs="Arial"/>
+        <w:color w:val="000000"/>
+        <w:sz w:val="16"/>
+        <w:szCs w:val="16"/>
+        <w:lang w:eastAsia="pl-PL"/>
+      </w:rPr>
+      <w:tab/>
+    </w:r>
+    <w:r>
+      <w:rPr>
+        <w:rFonts w:ascii="Arial" w:eastAsia="Times New Roman" w:hAnsi="Arial" w:cs="Arial"/>
+        <w:color w:val="000000"/>
+        <w:sz w:val="16"/>
+        <w:szCs w:val="16"/>
+        <w:lang w:eastAsia="pl-PL"/>
+      </w:rPr>
+      <w:tab/>
+    </w:r>
+    <w:r>
+      <w:rPr>
+        <w:rFonts w:ascii="Arial" w:eastAsia="Times New Roman" w:hAnsi="Arial" w:cs="Arial"/>
+        <w:color w:val="000000"/>
+        <w:sz w:val="16"/>
+        <w:szCs w:val="16"/>
+        <w:lang w:eastAsia="pl-PL"/>
+      </w:rPr>
+      <w:tab/>
+    </w:r>
+    <w:r>
+      <w:rPr>
+        <w:rFonts w:ascii="Arial" w:eastAsia="Times New Roman" w:hAnsi="Arial" w:cs="Arial"/>
+        <w:color w:val="000000"/>
+        <w:sz w:val="16"/>
+        <w:szCs w:val="16"/>
+        <w:lang w:eastAsia="pl-PL"/>
+      </w:rPr>
+      <w:tab/>
+    </w:r>
+    <w:r>
+      <w:rPr>
+        <w:rFonts w:ascii="Arial" w:eastAsia="Times New Roman" w:hAnsi="Arial" w:cs="Arial"/>
+        <w:color w:val="000000"/>
+        <w:sz w:val="16"/>
+        <w:szCs w:val="16"/>
+        <w:lang w:eastAsia="pl-PL"/>
+      </w:rPr>
+      <w:tab/>
+    </w:r>
+    <w:r>
+      <w:rPr>
+        <w:rFonts w:ascii="Arial" w:eastAsia="Times New Roman" w:hAnsi="Arial" w:cs="Arial"/>
+        <w:color w:val="000000"/>
+        <w:sz w:val="16"/>
+        <w:szCs w:val="16"/>
+        <w:lang w:eastAsia="pl-PL"/>
+      </w:rPr>
+      <w:tab/>
+      <w:t>……………………………………….</w:t>
+    </w:r>
+  </w:p>
+  <w:p>
+    <w:pPr>
+      <w:jc w:val="center"/>
+      <w:rPr>
+        <w:rFonts w:ascii="Arial" w:eastAsia="Times New Roman" w:hAnsi="Arial" w:cs="Arial"/>
+        <w:color w:val="000000"/>
+        <w:sz w:val="16"/>
+        <w:szCs w:val="16"/>
+        <w:lang w:eastAsia="pl-PL"/>
+      </w:rPr>
+    </w:pPr>
+    <w:r>
+      <w:rPr>
+        <w:rFonts w:ascii="Arial" w:eastAsia="Times New Roman" w:hAnsi="Arial" w:cs="Arial"/>
+        <w:color w:val="000000"/>
+        <w:sz w:val="16"/>
+        <w:szCs w:val="16"/>
+        <w:lang w:eastAsia="pl-PL"/>
+      </w:rPr>
+      <w:t xml:space="preserve">Podpis Sprzedawcy </w:t>
+    </w:r>
+    <w:r>
+      <w:rPr>
+        <w:rFonts w:ascii="Arial" w:eastAsia="Times New Roman" w:hAnsi="Arial" w:cs="Arial"/>
+        <w:color w:val="000000"/>
+        <w:sz w:val="16"/>
+        <w:szCs w:val="16"/>
+        <w:lang w:eastAsia="pl-PL"/>
+      </w:rPr>
+      <w:tab/>
+    </w:r>
+    <w:r>
+      <w:rPr>
+        <w:rFonts w:ascii="Arial" w:eastAsia="Times New Roman" w:hAnsi="Arial" w:cs="Arial"/>
+        <w:color w:val="000000"/>
+        <w:sz w:val="16"/>
+        <w:szCs w:val="16"/>
+        <w:lang w:eastAsia="pl-PL"/>
+      </w:rPr>
+      <w:tab/>
+    </w:r>
+    <w:r>
+      <w:rPr>
+        <w:rFonts w:ascii="Arial" w:eastAsia="Times New Roman" w:hAnsi="Arial" w:cs="Arial"/>
+        <w:color w:val="000000"/>
+        <w:sz w:val="16"/>
+        <w:szCs w:val="16"/>
+        <w:lang w:eastAsia="pl-PL"/>
+      </w:rPr>
+      <w:tab/>
+    </w:r>
+    <w:r>
+      <w:rPr>
+        <w:rFonts w:ascii="Arial" w:eastAsia="Times New Roman" w:hAnsi="Arial" w:cs="Arial"/>
+        <w:color w:val="000000"/>
+        <w:sz w:val="16"/>
+        <w:szCs w:val="16"/>
+        <w:lang w:eastAsia="pl-PL"/>
+      </w:rPr>
+      <w:tab/>
+    </w:r>
+    <w:r>
+      <w:rPr>
+        <w:rFonts w:ascii="Arial" w:eastAsia="Times New Roman" w:hAnsi="Arial" w:cs="Arial"/>
+        <w:color w:val="000000"/>
+        <w:sz w:val="16"/>
+        <w:szCs w:val="16"/>
+        <w:lang w:eastAsia="pl-PL"/>
+      </w:rPr>
+      <w:tab/>
+    </w:r>
+    <w:r>
+      <w:rPr>
+        <w:rFonts w:ascii="Arial" w:eastAsia="Times New Roman" w:hAnsi="Arial" w:cs="Arial"/>
+        <w:color w:val="000000"/>
+        <w:sz w:val="16"/>
+        <w:szCs w:val="16"/>
+        <w:lang w:eastAsia="pl-PL"/>
+      </w:rPr>
+      <w:tab/>
+    </w:r>
+    <w:r>
+      <w:rPr>
+        <w:rFonts w:ascii="Arial" w:eastAsia="Times New Roman" w:hAnsi="Arial" w:cs="Arial"/>
+        <w:color w:val="000000"/>
+        <w:sz w:val="16"/>
+        <w:szCs w:val="16"/>
+        <w:lang w:eastAsia="pl-PL"/>
+      </w:rPr>
+      <w:tab/>
+    </w:r>
+    <w:r>
+      <w:rPr>
+        <w:rFonts w:ascii="Arial" w:eastAsia="Times New Roman" w:hAnsi="Arial" w:cs="Arial"/>
+        <w:color w:val="000000"/>
+        <w:sz w:val="16"/>
+        <w:szCs w:val="16"/>
+        <w:lang w:eastAsia="pl-PL"/>
+      </w:rPr>
+      <w:tab/>
+    </w:r>
+    <w:r>
+      <w:rPr>
+        <w:rFonts w:ascii="Arial" w:eastAsia="Times New Roman" w:hAnsi="Arial" w:cs="Arial"/>
+        <w:color w:val="000000"/>
+        <w:sz w:val="16"/>
+        <w:szCs w:val="16"/>
+        <w:lang w:eastAsia="pl-PL"/>
+      </w:rPr>
+      <w:tab/>
+    </w:r>
+    <w:r>
+      <w:rPr>
+        <w:rFonts w:ascii="Arial" w:eastAsia="Times New Roman" w:hAnsi="Arial" w:cs="Arial"/>
+        <w:color w:val="000000"/>
+        <w:sz w:val="16"/>
+        <w:szCs w:val="16"/>
+        <w:lang w:eastAsia="pl-PL"/>
+      </w:rPr>
+      <w:tab/>
+    </w:r>
+    <w:r>
+      <w:rPr>
+        <w:rFonts w:ascii="Arial" w:eastAsia="Times New Roman" w:hAnsi="Arial" w:cs="Arial"/>
+        <w:color w:val="000000"/>
+        <w:sz w:val="16"/>
+        <w:szCs w:val="16"/>
+        <w:lang w:eastAsia="pl-PL"/>
+      </w:rPr>
+      <w:tab/>
+    </w:r>
+    <w:r>
+      <w:rPr>
+        <w:rFonts w:ascii="Arial" w:eastAsia="Times New Roman" w:hAnsi="Arial" w:cs="Arial"/>
+        <w:color w:val="000000"/>
+        <w:sz w:val="16"/>
+        <w:szCs w:val="16"/>
+        <w:lang w:eastAsia="pl-PL"/>
+      </w:rPr>
+      <w:t>Podpis Kupującego</w:t>
+    </w:r>
+  </w:p>
+</w:ftr>
+</file>
+
+<file path=word/footnotes.xml><?xml version="1.0" encoding="utf-8"?>
+<w:footnotes xmlns:wpc="http://schemas.microsoft.com/office/word/2010/wordprocessingCanvas" xmlns:cx="http://schemas.microsoft.com/office/drawing/2014/chartex" xmlns:mc="http://schemas.openxmlformats.org/markup-compatibility/2006" xmlns:o="urn:schemas-microsoft-com:office:office" xmlns:r="http://schemas.openxmlformats.org/officeDocument/2006/relationships" xmlns:m="http://schemas.openxmlformats.org/officeDocument/2006/math" xmlns:v="urn:schemas-microsoft-com:vml" xmlns:wp14="http://schemas.microsoft.com/office/word/2010/wordprocessingDrawing" xmlns:wp="http://schemas.openxmlformats.org/drawingml/2006/wordprocessingDrawing" xmlns:w10="urn:schemas-microsoft-com:office:word" xmlns:w="http://schemas.openxmlformats.org/wordprocessingml/2006/main" xmlns:w14="http://schemas.microsoft.com/office/word/2010/wordml" xmlns:w15="http://schemas.microsoft.com/office/word/2012/wordml" xmlns:w16se="http://schemas.microsoft.com/office/word/2015/wordml/symex" xmlns:wpg="http://schemas.microsoft.com/office/word/2010/wordprocessingGroup" xmlns:wpi="http://schemas.microsoft.com/office/word/2010/wordprocessingInk" xmlns:wne="http://schemas.microsoft.com/office/word/2006/wordml" xmlns:wps="http://schemas.microsoft.com/office/word/2010/wordprocessingShape" mc:Ignorable="w14 w15 w16se wp14">
+  <w:footnote w:type="separator" w:id="-1">
+    <w:p>
+      <w:pPr>
+        <w:spacing w:after="0" w:line="240" w:lineRule="auto"/>
+      </w:pPr>
+      <w:r>
+        <w:separator/>
+      </w:r>
+    </w:p>
+  </w:footnote>
+  <w:footnote w:type="continuationSeparator" w:id="0">
+    <w:p>
+      <w:pPr>
+        <w:spacing w:after="0" w:line="240" w:lineRule="auto"/>
+      </w:pPr>
+      <w:r>
+        <w:continuationSeparator/>
+      </w:r>
+    </w:p>
+  </w:footnote>
+</w:footnotes>
+</file>
+
+<file path=word/header1.xml><?xml version="1.0" encoding="utf-8"?>
+<w:hdr xmlns:wpc="http://schemas.microsoft.com/office/word/2010/wordprocessingCanvas" xmlns:cx="http://schemas.microsoft.com/office/drawing/2014/chartex" xmlns:mc="http://schemas.openxmlformats.org/markup-compatibility/2006" xmlns:o="urn:schemas-microsoft-com:office:office" xmlns:r="http://schemas.openxmlformats.org/officeDocument/2006/relationships" xmlns:m="http://schemas.openxmlformats.org/officeDocument/2006/math" xmlns:v="urn:schemas-microsoft-com:vml" xmlns:wp14="http://schemas.microsoft.com/office/word/2010/wordprocessingDrawing" xmlns:wp="http://schemas.openxmlformats.org/drawingml/2006/wordprocessingDrawing" xmlns:w10="urn:schemas-microsoft-com:office:word" xmlns:w="http://schemas.openxmlformats.org/wordprocessingml/2006/main" xmlns:w14="http://schemas.microsoft.com/office/word/2010/wordml" xmlns:w15="http://schemas.microsoft.com/office/word/2012/wordml" xmlns:w16se="http://schemas.microsoft.com/office/word/2015/wordml/symex" xmlns:wpg="http://schemas.microsoft.com/office/word/2010/wordprocessingGroup" xmlns:wpi="http://schemas.microsoft.com/office/word/2010/wordprocessingInk" xmlns:wne="http://schemas.microsoft.com/office/word/2006/wordml" xmlns:wps="http://schemas.microsoft.com/office/word/2010/wordprocessingShape" mc:Ignorable="w14 w15 w16se wp14">
+  <w:p>
+    <w:pPr>
+      <w:contextualSpacing/>
+      <w:jc w:val="right"/>
+      <w:rPr>
+        <w:rFonts w:ascii="Arial" w:hAnsi="Arial" w:cs="Arial"/>
+        <w:sz w:val="16"/>
+        <w:szCs w:val="16"/>
+      </w:rPr>
+    </w:pPr>
+    <w:r>
+      <w:rPr>
+        <w:rFonts w:ascii="Arial" w:hAnsi="Arial" w:cs="Arial"/>
+        <w:sz w:val="16"/>
+        <w:szCs w:val="16"/>
+      </w:rPr>
+      <w:t>Załącznik nr 1</w:t>
+    </w:r>
+  </w:p>
+  <w:p>
+    <w:pPr>
+      <w:contextualSpacing/>
+      <w:jc w:val="right"/>
+      <w:rPr>
+        <w:rFonts w:ascii="Arial" w:hAnsi="Arial" w:cs="Arial"/>
+        <w:sz w:val="16"/>
+        <w:szCs w:val="16"/>
+      </w:rPr>
+    </w:pPr>
+    <w:r>
+      <w:rPr>
+        <w:rFonts w:ascii="Arial" w:hAnsi="Arial" w:cs="Arial"/>
+        <w:sz w:val="16"/>
+        <w:szCs w:val="16"/>
+      </w:rPr>
+      <w:t xml:space="preserve">do umowy sprzedaży drewna nr </w:t>
+    </w:r>
+    <w:r>
+      <w:rPr>
+        <w:rFonts w:ascii="Arial" w:hAnsi="Arial" w:cs="Arial"/>
+        <w:sz w:val="16"/>
+        <w:szCs w:val="16"/>
+      </w:rPr>
+      <w:t>{</w:t>
+    </w:r>
+    <w:proofErr w:type="spellStart"/>
+    <w:r>
+      <w:rPr>
+        <w:rFonts w:ascii="Arial" w:hAnsi="Arial" w:cs="Arial"/>
+        <w:sz w:val="16"/>
+        <w:szCs w:val="16"/>
+      </w:rPr>
+      <w:t>contractNumber</w:t>
+    </w:r>
+    <w:proofErr w:type="spellEnd"/>
+    <w:r>
+      <w:rPr>
+        <w:rFonts w:ascii="Arial" w:hAnsi="Arial" w:cs="Arial"/>
+        <w:sz w:val="16"/>
+        <w:szCs w:val="16"/>
+      </w:rPr>
+      <w:t>}</w:t>
+    </w:r>
+  </w:p>
+  <w:p>
+    <w:pPr>
+      <w:pStyle w:val="Nagwek"/>
+      <w:jc w:val="right"/>
+      <w:rPr>
+        <w:rFonts w:ascii="Arial" w:hAnsi="Arial" w:cs="Arial"/>
+        <w:b/>
+        <w:sz w:val="16"/>
+        <w:szCs w:val="16"/>
+      </w:rPr>
+    </w:pPr>
+  </w:p>
+  <w:p>
+    <w:pPr>
+      <w:pStyle w:val="Nagwek"/>
+      <w:jc w:val="right"/>
+      <w:rPr>
+        <w:rFonts w:ascii="Arial" w:hAnsi="Arial" w:cs="Arial"/>
+        <w:b/>
+        <w:sz w:val="16"/>
+        <w:szCs w:val="16"/>
+      </w:rPr>
+    </w:pPr>
+    <w:r>
+      <w:rPr>
+        <w:rFonts w:ascii="Arial" w:hAnsi="Arial" w:cs="Arial"/>
+        <w:b/>
+        <w:sz w:val="16"/>
+        <w:szCs w:val="16"/>
+      </w:rPr>
+      <w:t xml:space="preserve">Strona </w:t>
+    </w:r>
+    <w:sdt>
+      <w:sdtPr>
+        <w:rPr>
+          <w:rFonts w:ascii="Arial" w:hAnsi="Arial" w:cs="Arial"/>
+          <w:b/>
+          <w:sz w:val="16"/>
+          <w:szCs w:val="16"/>
+        </w:rPr>
+        <w:id w:val="973949647"/>
+        <w:docPartObj>
+          <w:docPartGallery w:val="Page Numbers (Top of Page)"/>
+          <w:docPartUnique/>
+        </w:docPartObj>
+      </w:sdtPr>
+      <w:sdtEndPr/>
+      <w:sdtContent>
+        <w:r>
+          <w:rPr>
+            <w:rFonts w:ascii="Arial" w:hAnsi="Arial" w:cs="Arial"/>
+            <w:b/>
+            <w:sz w:val="16"/>
+            <w:szCs w:val="16"/>
+          </w:rPr>
+          <w:fldChar w:fldCharType="begin"/>
+        </w:r>
+        <w:r>
+          <w:rPr>
+            <w:rFonts w:ascii="Arial" w:hAnsi="Arial" w:cs="Arial"/>
+            <w:b/>
+            <w:sz w:val="16"/>
+            <w:szCs w:val="16"/>
+          </w:rPr>
+          <w:instrText>PAGE   \* MERGEFORMAT</w:instrText>
+        </w:r>
+        <w:r>
+          <w:rPr>
+            <w:rFonts w:ascii="Arial" w:hAnsi="Arial" w:cs="Arial"/>
+            <w:b/>
+            <w:sz w:val="16"/>
+            <w:szCs w:val="16"/>
+          </w:rPr>
+          <w:fldChar w:fldCharType="separate"/>
+        </w:r>
+        <w:r>
+          <w:rPr>
+            <w:rFonts w:ascii="Arial" w:hAnsi="Arial" w:cs="Arial"/>
+            <w:b/>
+            <w:noProof/>
+            <w:sz w:val="16"/>
+            <w:szCs w:val="16"/>
+          </w:rPr>
+          <w:t>1</w:t>
+        </w:r>
+        <w:r>
+          <w:rPr>
+            <w:rFonts w:ascii="Arial" w:hAnsi="Arial" w:cs="Arial"/>
+            <w:b/>
+            <w:sz w:val="16"/>
+            <w:szCs w:val="16"/>
+          </w:rPr>
+          <w:fldChar w:fldCharType="end"/>
+        </w:r>
+      </w:sdtContent>
+    </w:sdt>
+  </w:p>
+  <w:p>
+    <w:pPr>
+      <w:jc w:val="center"/>
+      <w:rPr>
+        <w:rFonts w:ascii="Arial" w:hAnsi="Arial" w:cs="Arial"/>
+        <w:b/>
+      </w:rPr>
+    </w:pPr>
+    <w:r>
+      <w:rPr>
+        <w:rFonts w:ascii="Arial" w:hAnsi="Arial" w:cs="Arial"/>
+        <w:b/>
+      </w:rPr>
+      <w:t xml:space="preserve">Wykaz (specyfikacja wg losów) oraz wartość drewna zakupionego przez </w:t>
+    </w:r>
+    <w:r>
+      <w:rPr>
+        <w:rFonts w:ascii="Arial" w:hAnsi="Arial" w:cs="Arial"/>
+        <w:b/>
+      </w:rPr>
+      <w:t>przedsiębiorcę</w:t>
+    </w:r>
+    <w:r>
+      <w:rPr>
+        <w:rFonts w:ascii="Arial" w:hAnsi="Arial" w:cs="Arial"/>
+        <w:b/>
+      </w:rPr>
+      <w:t xml:space="preserve"> </w:t>
+    </w:r>
+    <w:r>
+      <w:rPr>
+        <w:rFonts w:ascii="Arial" w:hAnsi="Arial" w:cs="Arial"/>
+        <w:b/>
+      </w:rPr>
+      <w:br/>
+    </w:r>
+    <w:r>
+      <w:rPr>
+        <w:rFonts w:ascii="Arial" w:hAnsi="Arial" w:cs="Arial"/>
+        <w:b/>
+      </w:rPr>
+      <w:t>{</w:t>
+    </w:r>
+    <w:proofErr w:type="spellStart"/>
+    <w:r>
+      <w:rPr>
+        <w:rFonts w:ascii="Arial" w:hAnsi="Arial" w:cs="Arial"/>
+        <w:b/>
+      </w:rPr>
+      <w:t>name</w:t>
+    </w:r>
+    <w:proofErr w:type="spellEnd"/>
+    <w:r>
+      <w:rPr>
+        <w:rFonts w:ascii="Arial" w:hAnsi="Arial" w:cs="Arial"/>
+        <w:b/>
+      </w:rPr>
+      <w:t>}</w:t>
+    </w:r>
+    <w:r>
+      <w:rPr>
+        <w:rFonts w:ascii="Arial" w:hAnsi="Arial" w:cs="Arial"/>
+        <w:b/>
+      </w:rPr>
+      <w:br/>
+    </w:r>
+    <w:r>
+      <w:rPr>
+        <w:rFonts w:ascii="Arial" w:hAnsi="Arial" w:cs="Arial"/>
+        <w:b/>
+      </w:rPr>
+      <w:t>na "Łódzkiej Submisji Drewna Cennego w Nadleśnictwie Brzeziny"</w:t>
+    </w:r>
+  </w:p>
+  <w:p>
+    <w:pPr>
+      <w:pStyle w:val="Nagwek"/>
+      <w:jc w:val="center"/>
+      <w:rPr>
+        <w:rFonts w:ascii="Arial" w:hAnsi="Arial" w:cs="Arial"/>
+      </w:rPr>
+    </w:pPr>
+  </w:p>
+  <w:p>
+    <w:pPr>
+      <w:pStyle w:val="Nagwek"/>
+    </w:pPr>
+  </w:p>
+</w:hdr>
 </file>
 
 <file path=word/styles.xml><?xml version="1.0" encoding="utf-8"?>
@@ -688,7 +2064,7 @@
     <w:name w:val="Table Grid"/>
     <w:basedOn w:val="Standardowy"/>
     <w:uiPriority w:val="39"/>
-    <w:rsid w:val="00723C58"/>
+    <w:rsid w:val="009258BA"/>
     <w:pPr>
       <w:spacing w:after="0" w:line="240" w:lineRule="auto"/>
     </w:pPr>
@@ -702,6 +2078,50 @@
         <w:insideV w:val="single" w:sz="4" w:space="0" w:color="auto"/>
       </w:tblBorders>
     </w:tblPr>
+  </w:style>
+  <w:style w:type="paragraph" w:styleId="Nagwek">
+    <w:name w:val="header"/>
+    <w:basedOn w:val="Normalny"/>
+    <w:link w:val="NagwekZnak"/>
+    <w:uiPriority w:val="99"/>
+    <w:unhideWhenUsed/>
+    <w:rsid w:val="009258BA"/>
+    <w:pPr>
+      <w:tabs>
+        <w:tab w:val="center" w:pos="4536"/>
+        <w:tab w:val="right" w:pos="9072"/>
+      </w:tabs>
+      <w:spacing w:after="0" w:line="240" w:lineRule="auto"/>
+    </w:pPr>
+  </w:style>
+  <w:style w:type="character" w:customStyle="1" w:styleId="NagwekZnak">
+    <w:name w:val="Nagłówek Znak"/>
+    <w:basedOn w:val="Domylnaczcionkaakapitu"/>
+    <w:link w:val="Nagwek"/>
+    <w:uiPriority w:val="99"/>
+    <w:rsid w:val="009258BA"/>
+  </w:style>
+  <w:style w:type="paragraph" w:styleId="Stopka">
+    <w:name w:val="footer"/>
+    <w:basedOn w:val="Normalny"/>
+    <w:link w:val="StopkaZnak"/>
+    <w:uiPriority w:val="99"/>
+    <w:unhideWhenUsed/>
+    <w:rsid w:val="009258BA"/>
+    <w:pPr>
+      <w:tabs>
+        <w:tab w:val="center" w:pos="4536"/>
+        <w:tab w:val="right" w:pos="9072"/>
+      </w:tabs>
+      <w:spacing w:after="0" w:line="240" w:lineRule="auto"/>
+    </w:pPr>
+  </w:style>
+  <w:style w:type="character" w:customStyle="1" w:styleId="StopkaZnak">
+    <w:name w:val="Stopka Znak"/>
+    <w:basedOn w:val="Domylnaczcionkaakapitu"/>
+    <w:link w:val="Stopka"/>
+    <w:uiPriority w:val="99"/>
+    <w:rsid w:val="009258BA"/>
   </w:style>
 </w:styles>
 </file>
@@ -965,4 +2385,16 @@
     </a:ext>
   </a:extLst>
 </a:theme>
+</file>
+
+<file path=customXml/item1.xml><?xml version="1.0" encoding="utf-8"?>
+<b:Sources xmlns:b="http://schemas.openxmlformats.org/officeDocument/2006/bibliography" xmlns="http://schemas.openxmlformats.org/officeDocument/2006/bibliography" SelectedStyle="\APASixthEditionOfficeOnline.xsl" StyleName="APA" Version="6"/>
+</file>
+
+<file path=customXml/itemProps1.xml><?xml version="1.0" encoding="utf-8"?>
+<ds:datastoreItem xmlns:ds="http://schemas.openxmlformats.org/officeDocument/2006/customXml" ds:itemID="{0CBF6686-2261-400A-B231-47347EC3E200}">
+  <ds:schemaRefs>
+    <ds:schemaRef ds:uri="http://schemas.openxmlformats.org/officeDocument/2006/bibliography"/>
+  </ds:schemaRefs>
+</ds:datastoreItem>
 </file>
</xml_diff>

<commit_message>
Update createDoc util function to use bigNumberFormat function
</commit_message>
<xml_diff>
--- a/files/input/inputAnnex.docx
+++ b/files/input/inputAnnex.docx
@@ -477,6 +477,90 @@
                 <w:sz w:val="20"/>
                 <w:szCs w:val="20"/>
               </w:rPr>
+              <w:t>productNumber</w:t>
+            </w:r>
+            <w:proofErr w:type="spellEnd"/>
+            <w:r>
+              <w:rPr>
+                <w:rFonts w:ascii="Arial" w:hAnsi="Arial" w:cs="Arial"/>
+                <w:sz w:val="20"/>
+                <w:szCs w:val="20"/>
+              </w:rPr>
+              <w:t>}</w:t>
+            </w:r>
+          </w:p>
+        </w:tc>
+        <w:tc>
+          <w:tcPr>
+            <w:tcW w:w="2359" w:type="dxa"/>
+            <w:vAlign w:val="center"/>
+          </w:tcPr>
+          <w:p>
+            <w:pPr>
+              <w:jc w:val="center"/>
+              <w:rPr>
+                <w:rFonts w:ascii="Arial" w:hAnsi="Arial" w:cs="Arial"/>
+                <w:sz w:val="20"/>
+                <w:szCs w:val="20"/>
+              </w:rPr>
+            </w:pPr>
+            <w:r>
+              <w:rPr>
+                <w:rFonts w:ascii="Arial" w:hAnsi="Arial" w:cs="Arial"/>
+                <w:sz w:val="20"/>
+                <w:szCs w:val="20"/>
+              </w:rPr>
+              <w:t>{</w:t>
+            </w:r>
+            <w:proofErr w:type="spellStart"/>
+            <w:r>
+              <w:rPr>
+                <w:rFonts w:ascii="Arial" w:hAnsi="Arial" w:cs="Arial"/>
+                <w:sz w:val="20"/>
+                <w:szCs w:val="20"/>
+              </w:rPr>
+              <w:t>forestDistrict</w:t>
+            </w:r>
+            <w:proofErr w:type="spellEnd"/>
+            <w:r>
+              <w:rPr>
+                <w:rFonts w:ascii="Arial" w:hAnsi="Arial" w:cs="Arial"/>
+                <w:sz w:val="20"/>
+                <w:szCs w:val="20"/>
+              </w:rPr>
+              <w:t>}</w:t>
+            </w:r>
+          </w:p>
+        </w:tc>
+        <w:tc>
+          <w:tcPr>
+            <w:tcW w:w="1701" w:type="dxa"/>
+            <w:vAlign w:val="center"/>
+          </w:tcPr>
+          <w:p>
+            <w:pPr>
+              <w:jc w:val="center"/>
+              <w:rPr>
+                <w:rFonts w:ascii="Arial" w:hAnsi="Arial" w:cs="Arial"/>
+                <w:sz w:val="20"/>
+                <w:szCs w:val="20"/>
+              </w:rPr>
+            </w:pPr>
+            <w:r>
+              <w:rPr>
+                <w:rFonts w:ascii="Arial" w:hAnsi="Arial" w:cs="Arial"/>
+                <w:sz w:val="20"/>
+                <w:szCs w:val="20"/>
+              </w:rPr>
+              <w:t>{</w:t>
+            </w:r>
+            <w:proofErr w:type="spellStart"/>
+            <w:r>
+              <w:rPr>
+                <w:rFonts w:ascii="Arial" w:hAnsi="Arial" w:cs="Arial"/>
+                <w:sz w:val="20"/>
+                <w:szCs w:val="20"/>
+              </w:rPr>
               <w:t>woodNumber</w:t>
             </w:r>
             <w:proofErr w:type="spellEnd"/>
@@ -492,7 +576,7 @@
         </w:tc>
         <w:tc>
           <w:tcPr>
-            <w:tcW w:w="2359" w:type="dxa"/>
+            <w:tcW w:w="850" w:type="dxa"/>
             <w:vAlign w:val="center"/>
           </w:tcPr>
           <w:p>
@@ -519,7 +603,7 @@
                 <w:sz w:val="20"/>
                 <w:szCs w:val="20"/>
               </w:rPr>
-              <w:t>forestDistrict</w:t>
+              <w:t>species</w:t>
             </w:r>
             <w:proofErr w:type="spellEnd"/>
             <w:r>
@@ -534,7 +618,7 @@
         </w:tc>
         <w:tc>
           <w:tcPr>
-            <w:tcW w:w="1701" w:type="dxa"/>
+            <w:tcW w:w="830" w:type="dxa"/>
             <w:vAlign w:val="center"/>
           </w:tcPr>
           <w:p>
@@ -561,7 +645,7 @@
                 <w:sz w:val="20"/>
                 <w:szCs w:val="20"/>
               </w:rPr>
-              <w:t>woodNumber</w:t>
+              <w:t>class</w:t>
             </w:r>
             <w:proofErr w:type="spellEnd"/>
             <w:r>
@@ -576,7 +660,7 @@
         </w:tc>
         <w:tc>
           <w:tcPr>
-            <w:tcW w:w="850" w:type="dxa"/>
+            <w:tcW w:w="1202" w:type="dxa"/>
             <w:vAlign w:val="center"/>
           </w:tcPr>
           <w:p>
@@ -603,7 +687,7 @@
                 <w:sz w:val="20"/>
                 <w:szCs w:val="20"/>
               </w:rPr>
-              <w:t>species</w:t>
+              <w:t>length</w:t>
             </w:r>
             <w:proofErr w:type="spellEnd"/>
             <w:r>
@@ -618,7 +702,7 @@
         </w:tc>
         <w:tc>
           <w:tcPr>
-            <w:tcW w:w="830" w:type="dxa"/>
+            <w:tcW w:w="1205" w:type="dxa"/>
             <w:vAlign w:val="center"/>
           </w:tcPr>
           <w:p>
@@ -645,7 +729,7 @@
                 <w:sz w:val="20"/>
                 <w:szCs w:val="20"/>
               </w:rPr>
-              <w:t>class</w:t>
+              <w:t>diameter</w:t>
             </w:r>
             <w:proofErr w:type="spellEnd"/>
             <w:r>
@@ -687,7 +771,7 @@
                 <w:sz w:val="20"/>
                 <w:szCs w:val="20"/>
               </w:rPr>
-              <w:t>length</w:t>
+              <w:t>volume</w:t>
             </w:r>
             <w:proofErr w:type="spellEnd"/>
             <w:r>
@@ -702,12 +786,12 @@
         </w:tc>
         <w:tc>
           <w:tcPr>
-            <w:tcW w:w="1205" w:type="dxa"/>
-            <w:vAlign w:val="center"/>
-          </w:tcPr>
-          <w:p>
-            <w:pPr>
-              <w:jc w:val="center"/>
+            <w:tcW w:w="1468" w:type="dxa"/>
+            <w:vAlign w:val="center"/>
+          </w:tcPr>
+          <w:p>
+            <w:pPr>
+              <w:jc w:val="right"/>
               <w:rPr>
                 <w:rFonts w:ascii="Arial" w:hAnsi="Arial" w:cs="Arial"/>
                 <w:sz w:val="20"/>
@@ -729,7 +813,7 @@
                 <w:sz w:val="20"/>
                 <w:szCs w:val="20"/>
               </w:rPr>
-              <w:t>diameter</w:t>
+              <w:t>maxOfferBid</w:t>
             </w:r>
             <w:proofErr w:type="spellEnd"/>
             <w:r>
@@ -744,96 +828,12 @@
         </w:tc>
         <w:tc>
           <w:tcPr>
-            <w:tcW w:w="1202" w:type="dxa"/>
-            <w:vAlign w:val="center"/>
-          </w:tcPr>
-          <w:p>
-            <w:pPr>
-              <w:jc w:val="center"/>
-              <w:rPr>
-                <w:rFonts w:ascii="Arial" w:hAnsi="Arial" w:cs="Arial"/>
-                <w:sz w:val="20"/>
-                <w:szCs w:val="20"/>
-              </w:rPr>
-            </w:pPr>
-            <w:r>
-              <w:rPr>
-                <w:rFonts w:ascii="Arial" w:hAnsi="Arial" w:cs="Arial"/>
-                <w:sz w:val="20"/>
-                <w:szCs w:val="20"/>
-              </w:rPr>
-              <w:t>{</w:t>
-            </w:r>
-            <w:proofErr w:type="spellStart"/>
-            <w:r>
-              <w:rPr>
-                <w:rFonts w:ascii="Arial" w:hAnsi="Arial" w:cs="Arial"/>
-                <w:sz w:val="20"/>
-                <w:szCs w:val="20"/>
-              </w:rPr>
-              <w:t>volume</w:t>
-            </w:r>
-            <w:proofErr w:type="spellEnd"/>
-            <w:r>
-              <w:rPr>
-                <w:rFonts w:ascii="Arial" w:hAnsi="Arial" w:cs="Arial"/>
-                <w:sz w:val="20"/>
-                <w:szCs w:val="20"/>
-              </w:rPr>
-              <w:t>}</w:t>
-            </w:r>
-          </w:p>
-        </w:tc>
-        <w:tc>
-          <w:tcPr>
-            <w:tcW w:w="1468" w:type="dxa"/>
-            <w:vAlign w:val="center"/>
-          </w:tcPr>
-          <w:p>
-            <w:pPr>
-              <w:jc w:val="center"/>
-              <w:rPr>
-                <w:rFonts w:ascii="Arial" w:hAnsi="Arial" w:cs="Arial"/>
-                <w:sz w:val="20"/>
-                <w:szCs w:val="20"/>
-              </w:rPr>
-            </w:pPr>
-            <w:r>
-              <w:rPr>
-                <w:rFonts w:ascii="Arial" w:hAnsi="Arial" w:cs="Arial"/>
-                <w:sz w:val="20"/>
-                <w:szCs w:val="20"/>
-              </w:rPr>
-              <w:t>{</w:t>
-            </w:r>
-            <w:proofErr w:type="spellStart"/>
-            <w:r>
-              <w:rPr>
-                <w:rFonts w:ascii="Arial" w:hAnsi="Arial" w:cs="Arial"/>
-                <w:sz w:val="20"/>
-                <w:szCs w:val="20"/>
-              </w:rPr>
-              <w:t>maxOfferBid</w:t>
-            </w:r>
-            <w:proofErr w:type="spellEnd"/>
-            <w:r>
-              <w:rPr>
-                <w:rFonts w:ascii="Arial" w:hAnsi="Arial" w:cs="Arial"/>
-                <w:sz w:val="20"/>
-                <w:szCs w:val="20"/>
-              </w:rPr>
-              <w:t>}</w:t>
-            </w:r>
-          </w:p>
-        </w:tc>
-        <w:tc>
-          <w:tcPr>
             <w:tcW w:w="2511" w:type="dxa"/>
             <w:vAlign w:val="center"/>
           </w:tcPr>
           <w:p>
             <w:pPr>
-              <w:jc w:val="center"/>
+              <w:jc w:val="right"/>
               <w:rPr>
                 <w:rFonts w:ascii="Arial" w:hAnsi="Arial" w:cs="Arial"/>
                 <w:sz w:val="20"/>
@@ -988,7 +988,7 @@
           </w:tcPr>
           <w:p>
             <w:pPr>
-              <w:jc w:val="center"/>
+              <w:jc w:val="right"/>
               <w:rPr>
                 <w:rFonts w:ascii="Arial" w:hAnsi="Arial" w:cs="Arial"/>
                 <w:b/>
@@ -2392,7 +2392,7 @@
 </file>
 
 <file path=customXml/itemProps1.xml><?xml version="1.0" encoding="utf-8"?>
-<ds:datastoreItem xmlns:ds="http://schemas.openxmlformats.org/officeDocument/2006/customXml" ds:itemID="{0CBF6686-2261-400A-B231-47347EC3E200}">
+<ds:datastoreItem xmlns:ds="http://schemas.openxmlformats.org/officeDocument/2006/customXml" ds:itemID="{DF73096F-7A35-46CE-9E6D-CFEBEF5A5FA8}">
   <ds:schemaRefs>
     <ds:schemaRef ds:uri="http://schemas.openxmlformats.org/officeDocument/2006/bibliography"/>
   </ds:schemaRefs>

</xml_diff>

<commit_message>
Add logToFile util function, use it in estimateWinner endpoint
</commit_message>
<xml_diff>
--- a/files/input/inputAnnex.docx
+++ b/files/input/inputAnnex.docx
@@ -205,7 +205,17 @@
                 <w:sz w:val="18"/>
                 <w:szCs w:val="18"/>
               </w:rPr>
-              <w:t xml:space="preserve"> (cm)</w:t>
+              <w:t xml:space="preserve"> (</w:t>
+            </w:r>
+            <w:bookmarkStart w:id="0" w:name="_GoBack"/>
+            <w:bookmarkEnd w:id="0"/>
+            <w:r>
+              <w:rPr>
+                <w:rFonts w:ascii="Arial" w:hAnsi="Arial" w:cs="Arial"/>
+                <w:sz w:val="18"/>
+                <w:szCs w:val="18"/>
+              </w:rPr>
+              <w:t>m)</w:t>
             </w:r>
           </w:p>
         </w:tc>
@@ -1029,10 +1039,7 @@
         </w:tc>
       </w:tr>
     </w:tbl>
-    <w:p>
-      <w:bookmarkStart w:id="0" w:name="_GoBack"/>
-      <w:bookmarkEnd w:id="0"/>
-    </w:p>
+    <w:p/>
     <w:sectPr>
       <w:headerReference w:type="default" r:id="rId7"/>
       <w:footerReference w:type="default" r:id="rId8"/>
@@ -2392,7 +2399,7 @@
 </file>
 
 <file path=customXml/itemProps1.xml><?xml version="1.0" encoding="utf-8"?>
-<ds:datastoreItem xmlns:ds="http://schemas.openxmlformats.org/officeDocument/2006/customXml" ds:itemID="{DF73096F-7A35-46CE-9E6D-CFEBEF5A5FA8}">
+<ds:datastoreItem xmlns:ds="http://schemas.openxmlformats.org/officeDocument/2006/customXml" ds:itemID="{EB0CB062-2010-4ADF-92BB-AF5CD44A1223}">
   <ds:schemaRefs>
     <ds:schemaRef ds:uri="http://schemas.openxmlformats.org/officeDocument/2006/bibliography"/>
   </ds:schemaRefs>

</xml_diff>

<commit_message>
Add new keys to the contracts and companies models
</commit_message>
<xml_diff>
--- a/files/input/inputAnnex.docx
+++ b/files/input/inputAnnex.docx
@@ -1,6 +1,6 @@
 
 <file path=word/document.xml><?xml version="1.0" encoding="utf-8"?>
-<w:document xmlns:wpc="http://schemas.microsoft.com/office/word/2010/wordprocessingCanvas" xmlns:cx="http://schemas.microsoft.com/office/drawing/2014/chartex" xmlns:mc="http://schemas.openxmlformats.org/markup-compatibility/2006" xmlns:o="urn:schemas-microsoft-com:office:office" xmlns:r="http://schemas.openxmlformats.org/officeDocument/2006/relationships" xmlns:m="http://schemas.openxmlformats.org/officeDocument/2006/math" xmlns:v="urn:schemas-microsoft-com:vml" xmlns:wp14="http://schemas.microsoft.com/office/word/2010/wordprocessingDrawing" xmlns:wp="http://schemas.openxmlformats.org/drawingml/2006/wordprocessingDrawing" xmlns:w10="urn:schemas-microsoft-com:office:word" xmlns:w="http://schemas.openxmlformats.org/wordprocessingml/2006/main" xmlns:w14="http://schemas.microsoft.com/office/word/2010/wordml" xmlns:w15="http://schemas.microsoft.com/office/word/2012/wordml" xmlns:w16se="http://schemas.microsoft.com/office/word/2015/wordml/symex" xmlns:wpg="http://schemas.microsoft.com/office/word/2010/wordprocessingGroup" xmlns:wpi="http://schemas.microsoft.com/office/word/2010/wordprocessingInk" xmlns:wne="http://schemas.microsoft.com/office/word/2006/wordml" xmlns:wps="http://schemas.microsoft.com/office/word/2010/wordprocessingShape" mc:Ignorable="w14 w15 w16se wp14">
+<w:document xmlns:wpc="http://schemas.microsoft.com/office/word/2010/wordprocessingCanvas" xmlns:cx="http://schemas.microsoft.com/office/drawing/2014/chartex" xmlns:cx1="http://schemas.microsoft.com/office/drawing/2015/9/8/chartex" xmlns:mc="http://schemas.openxmlformats.org/markup-compatibility/2006" xmlns:o="urn:schemas-microsoft-com:office:office" xmlns:r="http://schemas.openxmlformats.org/officeDocument/2006/relationships" xmlns:m="http://schemas.openxmlformats.org/officeDocument/2006/math" xmlns:v="urn:schemas-microsoft-com:vml" xmlns:wp14="http://schemas.microsoft.com/office/word/2010/wordprocessingDrawing" xmlns:wp="http://schemas.openxmlformats.org/drawingml/2006/wordprocessingDrawing" xmlns:w10="urn:schemas-microsoft-com:office:word" xmlns:w="http://schemas.openxmlformats.org/wordprocessingml/2006/main" xmlns:w14="http://schemas.microsoft.com/office/word/2010/wordml" xmlns:w15="http://schemas.microsoft.com/office/word/2012/wordml" xmlns:w16se="http://schemas.microsoft.com/office/word/2015/wordml/symex" xmlns:wpg="http://schemas.microsoft.com/office/word/2010/wordprocessingGroup" xmlns:wpi="http://schemas.microsoft.com/office/word/2010/wordprocessingInk" xmlns:wne="http://schemas.microsoft.com/office/word/2006/wordml" xmlns:wps="http://schemas.microsoft.com/office/word/2010/wordprocessingShape" mc:Ignorable="w14 w15 w16se wp14">
   <w:body>
     <w:tbl>
       <w:tblPr>
@@ -207,99 +207,99 @@
               </w:rPr>
               <w:t xml:space="preserve"> (</w:t>
             </w:r>
+            <w:r>
+              <w:rPr>
+                <w:rFonts w:ascii="Arial" w:hAnsi="Arial" w:cs="Arial"/>
+                <w:sz w:val="18"/>
+                <w:szCs w:val="18"/>
+              </w:rPr>
+              <w:t>m)</w:t>
+            </w:r>
+          </w:p>
+        </w:tc>
+        <w:tc>
+          <w:tcPr>
+            <w:tcW w:w="1205" w:type="dxa"/>
+            <w:vAlign w:val="center"/>
+          </w:tcPr>
+          <w:p>
+            <w:pPr>
+              <w:jc w:val="center"/>
+              <w:rPr>
+                <w:rFonts w:ascii="Arial" w:hAnsi="Arial" w:cs="Arial"/>
+                <w:sz w:val="18"/>
+                <w:szCs w:val="18"/>
+              </w:rPr>
+            </w:pPr>
+            <w:r>
+              <w:rPr>
+                <w:rFonts w:ascii="Arial" w:hAnsi="Arial" w:cs="Arial"/>
+                <w:sz w:val="18"/>
+                <w:szCs w:val="18"/>
+              </w:rPr>
+              <w:t>Średnica</w:t>
+            </w:r>
+            <w:r>
+              <w:rPr>
+                <w:rFonts w:ascii="Arial" w:hAnsi="Arial" w:cs="Arial"/>
+                <w:sz w:val="18"/>
+                <w:szCs w:val="18"/>
+              </w:rPr>
+              <w:t xml:space="preserve"> </w:t>
+            </w:r>
+            <w:r>
+              <w:rPr>
+                <w:rFonts w:ascii="Arial" w:hAnsi="Arial" w:cs="Arial"/>
+                <w:sz w:val="18"/>
+                <w:szCs w:val="18"/>
+              </w:rPr>
+              <w:br/>
+              <w:t xml:space="preserve">(cm </w:t>
+            </w:r>
+            <w:proofErr w:type="spellStart"/>
+            <w:r>
+              <w:rPr>
+                <w:rFonts w:ascii="Arial" w:hAnsi="Arial" w:cs="Arial"/>
+                <w:sz w:val="18"/>
+                <w:szCs w:val="18"/>
+              </w:rPr>
+              <w:t>b.k</w:t>
+            </w:r>
+            <w:proofErr w:type="spellEnd"/>
+            <w:r>
+              <w:rPr>
+                <w:rFonts w:ascii="Arial" w:hAnsi="Arial" w:cs="Arial"/>
+                <w:sz w:val="18"/>
+                <w:szCs w:val="18"/>
+              </w:rPr>
+              <w:t>.)</w:t>
+            </w:r>
+          </w:p>
+        </w:tc>
+        <w:tc>
+          <w:tcPr>
+            <w:tcW w:w="1202" w:type="dxa"/>
+            <w:vAlign w:val="center"/>
+          </w:tcPr>
+          <w:p>
+            <w:pPr>
+              <w:jc w:val="center"/>
+              <w:rPr>
+                <w:rFonts w:ascii="Arial" w:hAnsi="Arial" w:cs="Arial"/>
+                <w:sz w:val="18"/>
+                <w:szCs w:val="18"/>
+              </w:rPr>
+            </w:pPr>
+            <w:r>
+              <w:rPr>
+                <w:rFonts w:ascii="Arial" w:hAnsi="Arial" w:cs="Arial"/>
+                <w:sz w:val="18"/>
+                <w:szCs w:val="18"/>
+              </w:rPr>
+              <w:t>Ilość</w:t>
+            </w:r>
             <w:bookmarkStart w:id="0" w:name="_GoBack"/>
             <w:bookmarkEnd w:id="0"/>
-            <w:r>
-              <w:rPr>
-                <w:rFonts w:ascii="Arial" w:hAnsi="Arial" w:cs="Arial"/>
-                <w:sz w:val="18"/>
-                <w:szCs w:val="18"/>
-              </w:rPr>
-              <w:t>m)</w:t>
-            </w:r>
-          </w:p>
-        </w:tc>
-        <w:tc>
-          <w:tcPr>
-            <w:tcW w:w="1205" w:type="dxa"/>
-            <w:vAlign w:val="center"/>
-          </w:tcPr>
-          <w:p>
-            <w:pPr>
-              <w:jc w:val="center"/>
-              <w:rPr>
-                <w:rFonts w:ascii="Arial" w:hAnsi="Arial" w:cs="Arial"/>
-                <w:sz w:val="18"/>
-                <w:szCs w:val="18"/>
-              </w:rPr>
-            </w:pPr>
-            <w:r>
-              <w:rPr>
-                <w:rFonts w:ascii="Arial" w:hAnsi="Arial" w:cs="Arial"/>
-                <w:sz w:val="18"/>
-                <w:szCs w:val="18"/>
-              </w:rPr>
-              <w:t>Średnica</w:t>
-            </w:r>
-            <w:r>
-              <w:rPr>
-                <w:rFonts w:ascii="Arial" w:hAnsi="Arial" w:cs="Arial"/>
-                <w:sz w:val="18"/>
-                <w:szCs w:val="18"/>
-              </w:rPr>
-              <w:t xml:space="preserve"> </w:t>
-            </w:r>
-            <w:r>
-              <w:rPr>
-                <w:rFonts w:ascii="Arial" w:hAnsi="Arial" w:cs="Arial"/>
-                <w:sz w:val="18"/>
-                <w:szCs w:val="18"/>
-              </w:rPr>
-              <w:br/>
-              <w:t xml:space="preserve">(cm </w:t>
-            </w:r>
-            <w:proofErr w:type="spellStart"/>
-            <w:r>
-              <w:rPr>
-                <w:rFonts w:ascii="Arial" w:hAnsi="Arial" w:cs="Arial"/>
-                <w:sz w:val="18"/>
-                <w:szCs w:val="18"/>
-              </w:rPr>
-              <w:t>b.k</w:t>
-            </w:r>
-            <w:proofErr w:type="spellEnd"/>
-            <w:r>
-              <w:rPr>
-                <w:rFonts w:ascii="Arial" w:hAnsi="Arial" w:cs="Arial"/>
-                <w:sz w:val="18"/>
-                <w:szCs w:val="18"/>
-              </w:rPr>
-              <w:t>.)</w:t>
-            </w:r>
-          </w:p>
-        </w:tc>
-        <w:tc>
-          <w:tcPr>
-            <w:tcW w:w="1202" w:type="dxa"/>
-            <w:vAlign w:val="center"/>
-          </w:tcPr>
-          <w:p>
-            <w:pPr>
-              <w:jc w:val="center"/>
-              <w:rPr>
-                <w:rFonts w:ascii="Arial" w:hAnsi="Arial" w:cs="Arial"/>
-                <w:sz w:val="18"/>
-                <w:szCs w:val="18"/>
-              </w:rPr>
-            </w:pPr>
-            <w:r>
-              <w:rPr>
-                <w:rFonts w:ascii="Arial" w:hAnsi="Arial" w:cs="Arial"/>
-                <w:sz w:val="18"/>
-                <w:szCs w:val="18"/>
-              </w:rPr>
-              <w:t>Masa</w:t>
-            </w:r>
             <w:r>
               <w:rPr>
                 <w:rFonts w:ascii="Arial" w:hAnsi="Arial" w:cs="Arial"/>
@@ -1053,7 +1053,7 @@
 </file>
 
 <file path=word/endnotes.xml><?xml version="1.0" encoding="utf-8"?>
-<w:endnotes xmlns:wpc="http://schemas.microsoft.com/office/word/2010/wordprocessingCanvas" xmlns:cx="http://schemas.microsoft.com/office/drawing/2014/chartex" xmlns:mc="http://schemas.openxmlformats.org/markup-compatibility/2006" xmlns:o="urn:schemas-microsoft-com:office:office" xmlns:r="http://schemas.openxmlformats.org/officeDocument/2006/relationships" xmlns:m="http://schemas.openxmlformats.org/officeDocument/2006/math" xmlns:v="urn:schemas-microsoft-com:vml" xmlns:wp14="http://schemas.microsoft.com/office/word/2010/wordprocessingDrawing" xmlns:wp="http://schemas.openxmlformats.org/drawingml/2006/wordprocessingDrawing" xmlns:w10="urn:schemas-microsoft-com:office:word" xmlns:w="http://schemas.openxmlformats.org/wordprocessingml/2006/main" xmlns:w14="http://schemas.microsoft.com/office/word/2010/wordml" xmlns:w15="http://schemas.microsoft.com/office/word/2012/wordml" xmlns:w16se="http://schemas.microsoft.com/office/word/2015/wordml/symex" xmlns:wpg="http://schemas.microsoft.com/office/word/2010/wordprocessingGroup" xmlns:wpi="http://schemas.microsoft.com/office/word/2010/wordprocessingInk" xmlns:wne="http://schemas.microsoft.com/office/word/2006/wordml" xmlns:wps="http://schemas.microsoft.com/office/word/2010/wordprocessingShape" mc:Ignorable="w14 w15 w16se wp14">
+<w:endnotes xmlns:wpc="http://schemas.microsoft.com/office/word/2010/wordprocessingCanvas" xmlns:cx="http://schemas.microsoft.com/office/drawing/2014/chartex" xmlns:cx1="http://schemas.microsoft.com/office/drawing/2015/9/8/chartex" xmlns:mc="http://schemas.openxmlformats.org/markup-compatibility/2006" xmlns:o="urn:schemas-microsoft-com:office:office" xmlns:r="http://schemas.openxmlformats.org/officeDocument/2006/relationships" xmlns:m="http://schemas.openxmlformats.org/officeDocument/2006/math" xmlns:v="urn:schemas-microsoft-com:vml" xmlns:wp14="http://schemas.microsoft.com/office/word/2010/wordprocessingDrawing" xmlns:wp="http://schemas.openxmlformats.org/drawingml/2006/wordprocessingDrawing" xmlns:w10="urn:schemas-microsoft-com:office:word" xmlns:w="http://schemas.openxmlformats.org/wordprocessingml/2006/main" xmlns:w14="http://schemas.microsoft.com/office/word/2010/wordml" xmlns:w15="http://schemas.microsoft.com/office/word/2012/wordml" xmlns:w16se="http://schemas.microsoft.com/office/word/2015/wordml/symex" xmlns:wpg="http://schemas.microsoft.com/office/word/2010/wordprocessingGroup" xmlns:wpi="http://schemas.microsoft.com/office/word/2010/wordprocessingInk" xmlns:wne="http://schemas.microsoft.com/office/word/2006/wordml" xmlns:wps="http://schemas.microsoft.com/office/word/2010/wordprocessingShape" mc:Ignorable="w14 w15 w16se wp14">
   <w:endnote w:type="separator" w:id="-1">
     <w:p>
       <w:pPr>
@@ -1078,7 +1078,7 @@
 </file>
 
 <file path=word/footer1.xml><?xml version="1.0" encoding="utf-8"?>
-<w:ftr xmlns:wpc="http://schemas.microsoft.com/office/word/2010/wordprocessingCanvas" xmlns:cx="http://schemas.microsoft.com/office/drawing/2014/chartex" xmlns:mc="http://schemas.openxmlformats.org/markup-compatibility/2006" xmlns:o="urn:schemas-microsoft-com:office:office" xmlns:r="http://schemas.openxmlformats.org/officeDocument/2006/relationships" xmlns:m="http://schemas.openxmlformats.org/officeDocument/2006/math" xmlns:v="urn:schemas-microsoft-com:vml" xmlns:wp14="http://schemas.microsoft.com/office/word/2010/wordprocessingDrawing" xmlns:wp="http://schemas.openxmlformats.org/drawingml/2006/wordprocessingDrawing" xmlns:w10="urn:schemas-microsoft-com:office:word" xmlns:w="http://schemas.openxmlformats.org/wordprocessingml/2006/main" xmlns:w14="http://schemas.microsoft.com/office/word/2010/wordml" xmlns:w15="http://schemas.microsoft.com/office/word/2012/wordml" xmlns:w16se="http://schemas.microsoft.com/office/word/2015/wordml/symex" xmlns:wpg="http://schemas.microsoft.com/office/word/2010/wordprocessingGroup" xmlns:wpi="http://schemas.microsoft.com/office/word/2010/wordprocessingInk" xmlns:wne="http://schemas.microsoft.com/office/word/2006/wordml" xmlns:wps="http://schemas.microsoft.com/office/word/2010/wordprocessingShape" mc:Ignorable="w14 w15 w16se wp14">
+<w:ftr xmlns:wpc="http://schemas.microsoft.com/office/word/2010/wordprocessingCanvas" xmlns:cx="http://schemas.microsoft.com/office/drawing/2014/chartex" xmlns:cx1="http://schemas.microsoft.com/office/drawing/2015/9/8/chartex" xmlns:mc="http://schemas.openxmlformats.org/markup-compatibility/2006" xmlns:o="urn:schemas-microsoft-com:office:office" xmlns:r="http://schemas.openxmlformats.org/officeDocument/2006/relationships" xmlns:m="http://schemas.openxmlformats.org/officeDocument/2006/math" xmlns:v="urn:schemas-microsoft-com:vml" xmlns:wp14="http://schemas.microsoft.com/office/word/2010/wordprocessingDrawing" xmlns:wp="http://schemas.openxmlformats.org/drawingml/2006/wordprocessingDrawing" xmlns:w10="urn:schemas-microsoft-com:office:word" xmlns:w="http://schemas.openxmlformats.org/wordprocessingml/2006/main" xmlns:w14="http://schemas.microsoft.com/office/word/2010/wordml" xmlns:w15="http://schemas.microsoft.com/office/word/2012/wordml" xmlns:w16se="http://schemas.microsoft.com/office/word/2015/wordml/symex" xmlns:wpg="http://schemas.microsoft.com/office/word/2010/wordprocessingGroup" xmlns:wpi="http://schemas.microsoft.com/office/word/2010/wordprocessingInk" xmlns:wne="http://schemas.microsoft.com/office/word/2006/wordml" xmlns:wps="http://schemas.microsoft.com/office/word/2010/wordprocessingShape" mc:Ignorable="w14 w15 w16se wp14">
   <w:p>
     <w:pPr>
       <w:jc w:val="center"/>
@@ -1368,7 +1368,7 @@
 </file>
 
 <file path=word/footnotes.xml><?xml version="1.0" encoding="utf-8"?>
-<w:footnotes xmlns:wpc="http://schemas.microsoft.com/office/word/2010/wordprocessingCanvas" xmlns:cx="http://schemas.microsoft.com/office/drawing/2014/chartex" xmlns:mc="http://schemas.openxmlformats.org/markup-compatibility/2006" xmlns:o="urn:schemas-microsoft-com:office:office" xmlns:r="http://schemas.openxmlformats.org/officeDocument/2006/relationships" xmlns:m="http://schemas.openxmlformats.org/officeDocument/2006/math" xmlns:v="urn:schemas-microsoft-com:vml" xmlns:wp14="http://schemas.microsoft.com/office/word/2010/wordprocessingDrawing" xmlns:wp="http://schemas.openxmlformats.org/drawingml/2006/wordprocessingDrawing" xmlns:w10="urn:schemas-microsoft-com:office:word" xmlns:w="http://schemas.openxmlformats.org/wordprocessingml/2006/main" xmlns:w14="http://schemas.microsoft.com/office/word/2010/wordml" xmlns:w15="http://schemas.microsoft.com/office/word/2012/wordml" xmlns:w16se="http://schemas.microsoft.com/office/word/2015/wordml/symex" xmlns:wpg="http://schemas.microsoft.com/office/word/2010/wordprocessingGroup" xmlns:wpi="http://schemas.microsoft.com/office/word/2010/wordprocessingInk" xmlns:wne="http://schemas.microsoft.com/office/word/2006/wordml" xmlns:wps="http://schemas.microsoft.com/office/word/2010/wordprocessingShape" mc:Ignorable="w14 w15 w16se wp14">
+<w:footnotes xmlns:wpc="http://schemas.microsoft.com/office/word/2010/wordprocessingCanvas" xmlns:cx="http://schemas.microsoft.com/office/drawing/2014/chartex" xmlns:cx1="http://schemas.microsoft.com/office/drawing/2015/9/8/chartex" xmlns:mc="http://schemas.openxmlformats.org/markup-compatibility/2006" xmlns:o="urn:schemas-microsoft-com:office:office" xmlns:r="http://schemas.openxmlformats.org/officeDocument/2006/relationships" xmlns:m="http://schemas.openxmlformats.org/officeDocument/2006/math" xmlns:v="urn:schemas-microsoft-com:vml" xmlns:wp14="http://schemas.microsoft.com/office/word/2010/wordprocessingDrawing" xmlns:wp="http://schemas.openxmlformats.org/drawingml/2006/wordprocessingDrawing" xmlns:w10="urn:schemas-microsoft-com:office:word" xmlns:w="http://schemas.openxmlformats.org/wordprocessingml/2006/main" xmlns:w14="http://schemas.microsoft.com/office/word/2010/wordml" xmlns:w15="http://schemas.microsoft.com/office/word/2012/wordml" xmlns:w16se="http://schemas.microsoft.com/office/word/2015/wordml/symex" xmlns:wpg="http://schemas.microsoft.com/office/word/2010/wordprocessingGroup" xmlns:wpi="http://schemas.microsoft.com/office/word/2010/wordprocessingInk" xmlns:wne="http://schemas.microsoft.com/office/word/2006/wordml" xmlns:wps="http://schemas.microsoft.com/office/word/2010/wordprocessingShape" mc:Ignorable="w14 w15 w16se wp14">
   <w:footnote w:type="separator" w:id="-1">
     <w:p>
       <w:pPr>
@@ -1393,7 +1393,7 @@
 </file>
 
 <file path=word/header1.xml><?xml version="1.0" encoding="utf-8"?>
-<w:hdr xmlns:wpc="http://schemas.microsoft.com/office/word/2010/wordprocessingCanvas" xmlns:cx="http://schemas.microsoft.com/office/drawing/2014/chartex" xmlns:mc="http://schemas.openxmlformats.org/markup-compatibility/2006" xmlns:o="urn:schemas-microsoft-com:office:office" xmlns:r="http://schemas.openxmlformats.org/officeDocument/2006/relationships" xmlns:m="http://schemas.openxmlformats.org/officeDocument/2006/math" xmlns:v="urn:schemas-microsoft-com:vml" xmlns:wp14="http://schemas.microsoft.com/office/word/2010/wordprocessingDrawing" xmlns:wp="http://schemas.openxmlformats.org/drawingml/2006/wordprocessingDrawing" xmlns:w10="urn:schemas-microsoft-com:office:word" xmlns:w="http://schemas.openxmlformats.org/wordprocessingml/2006/main" xmlns:w14="http://schemas.microsoft.com/office/word/2010/wordml" xmlns:w15="http://schemas.microsoft.com/office/word/2012/wordml" xmlns:w16se="http://schemas.microsoft.com/office/word/2015/wordml/symex" xmlns:wpg="http://schemas.microsoft.com/office/word/2010/wordprocessingGroup" xmlns:wpi="http://schemas.microsoft.com/office/word/2010/wordprocessingInk" xmlns:wne="http://schemas.microsoft.com/office/word/2006/wordml" xmlns:wps="http://schemas.microsoft.com/office/word/2010/wordprocessingShape" mc:Ignorable="w14 w15 w16se wp14">
+<w:hdr xmlns:wpc="http://schemas.microsoft.com/office/word/2010/wordprocessingCanvas" xmlns:cx="http://schemas.microsoft.com/office/drawing/2014/chartex" xmlns:cx1="http://schemas.microsoft.com/office/drawing/2015/9/8/chartex" xmlns:mc="http://schemas.openxmlformats.org/markup-compatibility/2006" xmlns:o="urn:schemas-microsoft-com:office:office" xmlns:r="http://schemas.openxmlformats.org/officeDocument/2006/relationships" xmlns:m="http://schemas.openxmlformats.org/officeDocument/2006/math" xmlns:v="urn:schemas-microsoft-com:vml" xmlns:wp14="http://schemas.microsoft.com/office/word/2010/wordprocessingDrawing" xmlns:wp="http://schemas.openxmlformats.org/drawingml/2006/wordprocessingDrawing" xmlns:w10="urn:schemas-microsoft-com:office:word" xmlns:w="http://schemas.openxmlformats.org/wordprocessingml/2006/main" xmlns:w14="http://schemas.microsoft.com/office/word/2010/wordml" xmlns:w15="http://schemas.microsoft.com/office/word/2012/wordml" xmlns:w16se="http://schemas.microsoft.com/office/word/2015/wordml/symex" xmlns:wpg="http://schemas.microsoft.com/office/word/2010/wordprocessingGroup" xmlns:wpi="http://schemas.microsoft.com/office/word/2010/wordprocessingInk" xmlns:wne="http://schemas.microsoft.com/office/word/2006/wordml" xmlns:wps="http://schemas.microsoft.com/office/word/2010/wordprocessingShape" mc:Ignorable="w14 w15 w16se wp14">
   <w:p>
     <w:pPr>
       <w:contextualSpacing/>
@@ -2399,7 +2399,7 @@
 </file>
 
 <file path=customXml/itemProps1.xml><?xml version="1.0" encoding="utf-8"?>
-<ds:datastoreItem xmlns:ds="http://schemas.openxmlformats.org/officeDocument/2006/customXml" ds:itemID="{EB0CB062-2010-4ADF-92BB-AF5CD44A1223}">
+<ds:datastoreItem xmlns:ds="http://schemas.openxmlformats.org/officeDocument/2006/customXml" ds:itemID="{5A72965B-157E-488A-85C3-43A8B96DFD94}">
   <ds:schemaRefs>
     <ds:schemaRef ds:uri="http://schemas.openxmlformats.org/officeDocument/2006/bibliography"/>
   </ds:schemaRefs>

</xml_diff>

<commit_message>
Fix speciesToGerman util function bug
</commit_message>
<xml_diff>
--- a/files/input/inputAnnex.docx
+++ b/files/input/inputAnnex.docx
@@ -1060,8 +1060,6 @@
       <w:r>
         <w:t>Nadleśnictwo</w:t>
       </w:r>
-      <w:bookmarkStart w:id="0" w:name="_GoBack"/>
-      <w:bookmarkEnd w:id="0"/>
       <w:r>
         <w:t xml:space="preserve"> {</w:t>
       </w:r>
@@ -1120,8 +1118,12 @@
       </w:r>
     </w:p>
     <w:sectPr>
-      <w:headerReference w:type="default" r:id="rId7"/>
-      <w:footerReference w:type="default" r:id="rId8"/>
+      <w:headerReference w:type="even" r:id="rId7"/>
+      <w:headerReference w:type="default" r:id="rId8"/>
+      <w:footerReference w:type="even" r:id="rId9"/>
+      <w:footerReference w:type="default" r:id="rId10"/>
+      <w:headerReference w:type="first" r:id="rId11"/>
+      <w:footerReference w:type="first" r:id="rId12"/>
       <w:pgSz w:w="16838" w:h="11906" w:orient="landscape"/>
       <w:pgMar w:top="1417" w:right="1417" w:bottom="1417" w:left="1417" w:header="708" w:footer="708" w:gutter="0"/>
       <w:cols w:space="708"/>
@@ -1160,6 +1162,16 @@
 <w:ftr xmlns:wpc="http://schemas.microsoft.com/office/word/2010/wordprocessingCanvas" xmlns:cx="http://schemas.microsoft.com/office/drawing/2014/chartex" xmlns:cx1="http://schemas.microsoft.com/office/drawing/2015/9/8/chartex" xmlns:mc="http://schemas.openxmlformats.org/markup-compatibility/2006" xmlns:o="urn:schemas-microsoft-com:office:office" xmlns:r="http://schemas.openxmlformats.org/officeDocument/2006/relationships" xmlns:m="http://schemas.openxmlformats.org/officeDocument/2006/math" xmlns:v="urn:schemas-microsoft-com:vml" xmlns:wp14="http://schemas.microsoft.com/office/word/2010/wordprocessingDrawing" xmlns:wp="http://schemas.openxmlformats.org/drawingml/2006/wordprocessingDrawing" xmlns:w10="urn:schemas-microsoft-com:office:word" xmlns:w="http://schemas.openxmlformats.org/wordprocessingml/2006/main" xmlns:w14="http://schemas.microsoft.com/office/word/2010/wordml" xmlns:w15="http://schemas.microsoft.com/office/word/2012/wordml" xmlns:w16se="http://schemas.microsoft.com/office/word/2015/wordml/symex" xmlns:wpg="http://schemas.microsoft.com/office/word/2010/wordprocessingGroup" xmlns:wpi="http://schemas.microsoft.com/office/word/2010/wordprocessingInk" xmlns:wne="http://schemas.microsoft.com/office/word/2006/wordml" xmlns:wps="http://schemas.microsoft.com/office/word/2010/wordprocessingShape" mc:Ignorable="w14 w15 w16se wp14">
   <w:p>
     <w:pPr>
+      <w:pStyle w:val="Stopka"/>
+    </w:pPr>
+  </w:p>
+</w:ftr>
+</file>
+
+<file path=word/footer2.xml><?xml version="1.0" encoding="utf-8"?>
+<w:ftr xmlns:wpc="http://schemas.microsoft.com/office/word/2010/wordprocessingCanvas" xmlns:cx="http://schemas.microsoft.com/office/drawing/2014/chartex" xmlns:cx1="http://schemas.microsoft.com/office/drawing/2015/9/8/chartex" xmlns:mc="http://schemas.openxmlformats.org/markup-compatibility/2006" xmlns:o="urn:schemas-microsoft-com:office:office" xmlns:r="http://schemas.openxmlformats.org/officeDocument/2006/relationships" xmlns:m="http://schemas.openxmlformats.org/officeDocument/2006/math" xmlns:v="urn:schemas-microsoft-com:vml" xmlns:wp14="http://schemas.microsoft.com/office/word/2010/wordprocessingDrawing" xmlns:wp="http://schemas.openxmlformats.org/drawingml/2006/wordprocessingDrawing" xmlns:w10="urn:schemas-microsoft-com:office:word" xmlns:w="http://schemas.openxmlformats.org/wordprocessingml/2006/main" xmlns:w14="http://schemas.microsoft.com/office/word/2010/wordml" xmlns:w15="http://schemas.microsoft.com/office/word/2012/wordml" xmlns:w16se="http://schemas.microsoft.com/office/word/2015/wordml/symex" xmlns:wpg="http://schemas.microsoft.com/office/word/2010/wordprocessingGroup" xmlns:wpi="http://schemas.microsoft.com/office/word/2010/wordprocessingInk" xmlns:wne="http://schemas.microsoft.com/office/word/2006/wordml" xmlns:wps="http://schemas.microsoft.com/office/word/2010/wordprocessingShape" mc:Ignorable="w14 w15 w16se wp14">
+  <w:p>
+    <w:pPr>
       <w:jc w:val="center"/>
       <w:rPr>
         <w:rFonts w:ascii="Calibri" w:eastAsia="Times New Roman" w:hAnsi="Calibri" w:cs="Calibri"/>
@@ -1442,6 +1454,16 @@
       </w:rPr>
       <w:t>Podpis Kupującego</w:t>
     </w:r>
+  </w:p>
+</w:ftr>
+</file>
+
+<file path=word/footer3.xml><?xml version="1.0" encoding="utf-8"?>
+<w:ftr xmlns:wpc="http://schemas.microsoft.com/office/word/2010/wordprocessingCanvas" xmlns:cx="http://schemas.microsoft.com/office/drawing/2014/chartex" xmlns:cx1="http://schemas.microsoft.com/office/drawing/2015/9/8/chartex" xmlns:mc="http://schemas.openxmlformats.org/markup-compatibility/2006" xmlns:o="urn:schemas-microsoft-com:office:office" xmlns:r="http://schemas.openxmlformats.org/officeDocument/2006/relationships" xmlns:m="http://schemas.openxmlformats.org/officeDocument/2006/math" xmlns:v="urn:schemas-microsoft-com:vml" xmlns:wp14="http://schemas.microsoft.com/office/word/2010/wordprocessingDrawing" xmlns:wp="http://schemas.openxmlformats.org/drawingml/2006/wordprocessingDrawing" xmlns:w10="urn:schemas-microsoft-com:office:word" xmlns:w="http://schemas.openxmlformats.org/wordprocessingml/2006/main" xmlns:w14="http://schemas.microsoft.com/office/word/2010/wordml" xmlns:w15="http://schemas.microsoft.com/office/word/2012/wordml" xmlns:w16se="http://schemas.microsoft.com/office/word/2015/wordml/symex" xmlns:wpg="http://schemas.microsoft.com/office/word/2010/wordprocessingGroup" xmlns:wpi="http://schemas.microsoft.com/office/word/2010/wordprocessingInk" xmlns:wne="http://schemas.microsoft.com/office/word/2006/wordml" xmlns:wps="http://schemas.microsoft.com/office/word/2010/wordprocessingShape" mc:Ignorable="w14 w15 w16se wp14">
+  <w:p>
+    <w:pPr>
+      <w:pStyle w:val="Stopka"/>
+    </w:pPr>
   </w:p>
 </w:ftr>
 </file>
@@ -1472,6 +1494,16 @@
 </file>
 
 <file path=word/header1.xml><?xml version="1.0" encoding="utf-8"?>
+<w:hdr xmlns:wpc="http://schemas.microsoft.com/office/word/2010/wordprocessingCanvas" xmlns:cx="http://schemas.microsoft.com/office/drawing/2014/chartex" xmlns:cx1="http://schemas.microsoft.com/office/drawing/2015/9/8/chartex" xmlns:mc="http://schemas.openxmlformats.org/markup-compatibility/2006" xmlns:o="urn:schemas-microsoft-com:office:office" xmlns:r="http://schemas.openxmlformats.org/officeDocument/2006/relationships" xmlns:m="http://schemas.openxmlformats.org/officeDocument/2006/math" xmlns:v="urn:schemas-microsoft-com:vml" xmlns:wp14="http://schemas.microsoft.com/office/word/2010/wordprocessingDrawing" xmlns:wp="http://schemas.openxmlformats.org/drawingml/2006/wordprocessingDrawing" xmlns:w10="urn:schemas-microsoft-com:office:word" xmlns:w="http://schemas.openxmlformats.org/wordprocessingml/2006/main" xmlns:w14="http://schemas.microsoft.com/office/word/2010/wordml" xmlns:w15="http://schemas.microsoft.com/office/word/2012/wordml" xmlns:w16se="http://schemas.microsoft.com/office/word/2015/wordml/symex" xmlns:wpg="http://schemas.microsoft.com/office/word/2010/wordprocessingGroup" xmlns:wpi="http://schemas.microsoft.com/office/word/2010/wordprocessingInk" xmlns:wne="http://schemas.microsoft.com/office/word/2006/wordml" xmlns:wps="http://schemas.microsoft.com/office/word/2010/wordprocessingShape" mc:Ignorable="w14 w15 w16se wp14">
+  <w:p>
+    <w:pPr>
+      <w:pStyle w:val="Nagwek"/>
+    </w:pPr>
+  </w:p>
+</w:hdr>
+</file>
+
+<file path=word/header2.xml><?xml version="1.0" encoding="utf-8"?>
 <w:hdr xmlns:wpc="http://schemas.microsoft.com/office/word/2010/wordprocessingCanvas" xmlns:cx="http://schemas.microsoft.com/office/drawing/2014/chartex" xmlns:cx1="http://schemas.microsoft.com/office/drawing/2015/9/8/chartex" xmlns:mc="http://schemas.openxmlformats.org/markup-compatibility/2006" xmlns:o="urn:schemas-microsoft-com:office:office" xmlns:r="http://schemas.openxmlformats.org/officeDocument/2006/relationships" xmlns:m="http://schemas.openxmlformats.org/officeDocument/2006/math" xmlns:v="urn:schemas-microsoft-com:vml" xmlns:wp14="http://schemas.microsoft.com/office/word/2010/wordprocessingDrawing" xmlns:wp="http://schemas.openxmlformats.org/drawingml/2006/wordprocessingDrawing" xmlns:w10="urn:schemas-microsoft-com:office:word" xmlns:w="http://schemas.openxmlformats.org/wordprocessingml/2006/main" xmlns:w14="http://schemas.microsoft.com/office/word/2010/wordml" xmlns:w15="http://schemas.microsoft.com/office/word/2012/wordml" xmlns:w16se="http://schemas.microsoft.com/office/word/2015/wordml/symex" xmlns:wpg="http://schemas.microsoft.com/office/word/2010/wordprocessingGroup" xmlns:wpi="http://schemas.microsoft.com/office/word/2010/wordprocessingInk" xmlns:wne="http://schemas.microsoft.com/office/word/2006/wordml" xmlns:wps="http://schemas.microsoft.com/office/word/2010/wordprocessingShape" mc:Ignorable="w14 w15 w16se wp14">
   <w:p>
     <w:pPr>
@@ -1705,7 +1737,23 @@
         <w:rFonts w:ascii="Arial" w:hAnsi="Arial" w:cs="Arial"/>
         <w:b/>
       </w:rPr>
-      <w:t>na "Łódzkiej Submisji Drewna Cennego w Nadleśnictwie Brzeziny"</w:t>
+      <w:t>na "Łódzkiej Submisji Drewna Cennego w Nadleśnictwie Brzeziny</w:t>
+    </w:r>
+    <w:r>
+      <w:rPr>
+        <w:rFonts w:ascii="Arial" w:hAnsi="Arial" w:cs="Arial"/>
+        <w:b/>
+      </w:rPr>
+      <w:t xml:space="preserve"> – wiosna 2025</w:t>
+    </w:r>
+    <w:bookmarkStart w:id="0" w:name="_GoBack"/>
+    <w:bookmarkEnd w:id="0"/>
+    <w:r>
+      <w:rPr>
+        <w:rFonts w:ascii="Arial" w:hAnsi="Arial" w:cs="Arial"/>
+        <w:b/>
+      </w:rPr>
+      <w:t>"</w:t>
     </w:r>
   </w:p>
   <w:p>
@@ -1717,6 +1765,16 @@
       </w:rPr>
     </w:pPr>
   </w:p>
+  <w:p>
+    <w:pPr>
+      <w:pStyle w:val="Nagwek"/>
+    </w:pPr>
+  </w:p>
+</w:hdr>
+</file>
+
+<file path=word/header3.xml><?xml version="1.0" encoding="utf-8"?>
+<w:hdr xmlns:wpc="http://schemas.microsoft.com/office/word/2010/wordprocessingCanvas" xmlns:cx="http://schemas.microsoft.com/office/drawing/2014/chartex" xmlns:cx1="http://schemas.microsoft.com/office/drawing/2015/9/8/chartex" xmlns:mc="http://schemas.openxmlformats.org/markup-compatibility/2006" xmlns:o="urn:schemas-microsoft-com:office:office" xmlns:r="http://schemas.openxmlformats.org/officeDocument/2006/relationships" xmlns:m="http://schemas.openxmlformats.org/officeDocument/2006/math" xmlns:v="urn:schemas-microsoft-com:vml" xmlns:wp14="http://schemas.microsoft.com/office/word/2010/wordprocessingDrawing" xmlns:wp="http://schemas.openxmlformats.org/drawingml/2006/wordprocessingDrawing" xmlns:w10="urn:schemas-microsoft-com:office:word" xmlns:w="http://schemas.openxmlformats.org/wordprocessingml/2006/main" xmlns:w14="http://schemas.microsoft.com/office/word/2010/wordml" xmlns:w15="http://schemas.microsoft.com/office/word/2012/wordml" xmlns:w16se="http://schemas.microsoft.com/office/word/2015/wordml/symex" xmlns:wpg="http://schemas.microsoft.com/office/word/2010/wordprocessingGroup" xmlns:wpi="http://schemas.microsoft.com/office/word/2010/wordprocessingInk" xmlns:wne="http://schemas.microsoft.com/office/word/2006/wordml" xmlns:wps="http://schemas.microsoft.com/office/word/2010/wordprocessingShape" mc:Ignorable="w14 w15 w16se wp14">
   <w:p>
     <w:pPr>
       <w:pStyle w:val="Nagwek"/>
@@ -2478,7 +2536,7 @@
 </file>
 
 <file path=customXml/itemProps1.xml><?xml version="1.0" encoding="utf-8"?>
-<ds:datastoreItem xmlns:ds="http://schemas.openxmlformats.org/officeDocument/2006/customXml" ds:itemID="{CCECCC00-63DF-4110-B3ED-A201ADC452D3}">
+<ds:datastoreItem xmlns:ds="http://schemas.openxmlformats.org/officeDocument/2006/customXml" ds:itemID="{6D9F5ADC-7713-48AD-B1AB-DB0D1651C159}">
   <ds:schemaRefs>
     <ds:schemaRef ds:uri="http://schemas.openxmlformats.org/officeDocument/2006/bibliography"/>
   </ds:schemaRefs>

</xml_diff>